<commit_message>
Update to Help Doc (only text)
</commit_message>
<xml_diff>
--- a/ProCP  app/ProCP/Help.docx
+++ b/ProCP  app/ProCP/Help.docx
@@ -626,6 +626,13 @@
     </w:p>
     <w:sdt>
       <w:sdtPr>
+        <w:rPr>
+          <w:rFonts w:ascii="Arial" w:eastAsia="Times New Roman" w:hAnsi="Arial" w:cs="Arial"/>
+          <w:color w:val="auto"/>
+          <w:sz w:val="22"/>
+          <w:szCs w:val="22"/>
+          <w:lang w:val="en-GB" w:eastAsia="nl-NL"/>
+        </w:rPr>
         <w:id w:val="1703220"/>
         <w:docPartObj>
           <w:docPartGallery w:val="Table of Contents"/>
@@ -634,14 +641,9 @@
       </w:sdtPr>
       <w:sdtEndPr>
         <w:rPr>
-          <w:rFonts w:ascii="Arial" w:eastAsia="Times New Roman" w:hAnsi="Arial" w:cs="Arial"/>
           <w:b/>
           <w:bCs/>
           <w:noProof/>
-          <w:color w:val="auto"/>
-          <w:sz w:val="22"/>
-          <w:szCs w:val="22"/>
-          <w:lang w:val="en-GB" w:eastAsia="nl-NL"/>
         </w:rPr>
       </w:sdtEndPr>
       <w:sdtContent>
@@ -1656,14 +1658,7 @@
           <w:color w:val="252525"/>
           <w:shd w:val="clear" w:color="auto" w:fill="FFFFFF"/>
         </w:rPr>
-        <w:t>intended to g</w:t>
-      </w:r>
-      <w:r>
-        <w:rPr>
-          <w:color w:val="252525"/>
-          <w:shd w:val="clear" w:color="auto" w:fill="FFFFFF"/>
-        </w:rPr>
-        <w:t xml:space="preserve">ive assistance to </w:t>
+        <w:t xml:space="preserve">intended to give assistance to </w:t>
       </w:r>
       <w:r>
         <w:rPr>
@@ -1693,14 +1688,7 @@
           <w:color w:val="252525"/>
           <w:shd w:val="clear" w:color="auto" w:fill="FFFFFF"/>
         </w:rPr>
-        <w:t>contain both a written tutorial</w:t>
-      </w:r>
-      <w:r>
-        <w:rPr>
-          <w:color w:val="252525"/>
-          <w:shd w:val="clear" w:color="auto" w:fill="FFFFFF"/>
-        </w:rPr>
-        <w:t xml:space="preserve"> </w:t>
+        <w:t xml:space="preserve">contain both a written tutorial </w:t>
       </w:r>
       <w:r>
         <w:rPr>
@@ -2807,21 +2795,7 @@
                 <w:rFonts w:ascii="Calibri" w:hAnsi="Calibri" w:cs="Calibri"/>
                 <w:color w:val="000000"/>
               </w:rPr>
-              <w:t xml:space="preserve"> list of crops that can grow</w:t>
-            </w:r>
-            <w:r>
-              <w:rPr>
-                <w:rFonts w:ascii="Calibri" w:hAnsi="Calibri" w:cs="Calibri"/>
-                <w:color w:val="000000"/>
-              </w:rPr>
-              <w:t xml:space="preserve"> </w:t>
-            </w:r>
-            <w:r>
-              <w:rPr>
-                <w:rFonts w:ascii="Calibri" w:hAnsi="Calibri" w:cs="Calibri"/>
-                <w:color w:val="000000"/>
-              </w:rPr>
-              <w:t>in</w:t>
+              <w:t xml:space="preserve"> list of crops that can grow in</w:t>
             </w:r>
             <w:r>
               <w:rPr>
@@ -3134,7 +3108,66 @@
                 <w:rFonts w:ascii="Calibri" w:hAnsi="Calibri" w:cs="Calibri"/>
                 <w:color w:val="000000"/>
               </w:rPr>
-              <w:t>This is squared piece of land known as plot. Here user can add/remove and grow crops.</w:t>
+              <w:t xml:space="preserve">These </w:t>
+            </w:r>
+            <w:r>
+              <w:rPr>
+                <w:rFonts w:ascii="Calibri" w:hAnsi="Calibri" w:cs="Calibri"/>
+                <w:color w:val="000000"/>
+              </w:rPr>
+              <w:t>squared piece</w:t>
+            </w:r>
+            <w:r>
+              <w:rPr>
+                <w:rFonts w:ascii="Calibri" w:hAnsi="Calibri" w:cs="Calibri"/>
+                <w:color w:val="000000"/>
+                <w:lang w:val="bg-BG"/>
+              </w:rPr>
+              <w:t>s</w:t>
+            </w:r>
+            <w:r>
+              <w:rPr>
+                <w:rFonts w:ascii="Calibri" w:hAnsi="Calibri" w:cs="Calibri"/>
+                <w:color w:val="000000"/>
+              </w:rPr>
+              <w:t xml:space="preserve"> of land </w:t>
+            </w:r>
+            <w:r>
+              <w:rPr>
+                <w:rFonts w:ascii="Calibri" w:hAnsi="Calibri" w:cs="Calibri"/>
+                <w:color w:val="000000"/>
+                <w:lang w:val="bg-BG"/>
+              </w:rPr>
+              <w:t>are the</w:t>
+            </w:r>
+            <w:r>
+              <w:rPr>
+                <w:rFonts w:ascii="Calibri" w:hAnsi="Calibri" w:cs="Calibri"/>
+                <w:color w:val="000000"/>
+              </w:rPr>
+              <w:t xml:space="preserve"> plot</w:t>
+            </w:r>
+            <w:r>
+              <w:rPr>
+                <w:rFonts w:ascii="Calibri" w:hAnsi="Calibri" w:cs="Calibri"/>
+                <w:color w:val="000000"/>
+                <w:lang w:val="bg-BG"/>
+              </w:rPr>
+              <w:t>s</w:t>
+            </w:r>
+            <w:r>
+              <w:rPr>
+                <w:rFonts w:ascii="Calibri" w:hAnsi="Calibri" w:cs="Calibri"/>
+                <w:color w:val="000000"/>
+              </w:rPr>
+              <w:t>. On them, the</w:t>
+            </w:r>
+            <w:r>
+              <w:rPr>
+                <w:rFonts w:ascii="Calibri" w:hAnsi="Calibri" w:cs="Calibri"/>
+                <w:color w:val="000000"/>
+              </w:rPr>
+              <w:t xml:space="preserve"> user can add/remove and grow crops.</w:t>
             </w:r>
           </w:p>
         </w:tc>
@@ -3250,7 +3283,52 @@
                 <w:rFonts w:ascii="Calibri" w:hAnsi="Calibri" w:cs="Calibri"/>
                 <w:color w:val="000000"/>
               </w:rPr>
-              <w:t>This is menu bar located on top of application.</w:t>
+              <w:t>This is</w:t>
+            </w:r>
+            <w:r>
+              <w:rPr>
+                <w:rFonts w:ascii="Calibri" w:hAnsi="Calibri" w:cs="Calibri"/>
+                <w:color w:val="000000"/>
+                <w:lang w:val="bg-BG"/>
+              </w:rPr>
+              <w:t xml:space="preserve"> the</w:t>
+            </w:r>
+            <w:r>
+              <w:rPr>
+                <w:rFonts w:ascii="Calibri" w:hAnsi="Calibri" w:cs="Calibri"/>
+                <w:color w:val="000000"/>
+              </w:rPr>
+              <w:t xml:space="preserve"> menu bar located </w:t>
+            </w:r>
+            <w:r>
+              <w:rPr>
+                <w:rFonts w:ascii="Calibri" w:hAnsi="Calibri" w:cs="Calibri"/>
+                <w:color w:val="000000"/>
+                <w:lang w:val="bg-BG"/>
+              </w:rPr>
+              <w:t>at</w:t>
+            </w:r>
+            <w:r>
+              <w:rPr>
+                <w:rFonts w:ascii="Calibri" w:hAnsi="Calibri" w:cs="Calibri"/>
+                <w:color w:val="000000"/>
+              </w:rPr>
+              <w:t xml:space="preserve"> top of</w:t>
+            </w:r>
+            <w:r>
+              <w:rPr>
+                <w:rFonts w:ascii="Calibri" w:hAnsi="Calibri" w:cs="Calibri"/>
+                <w:color w:val="000000"/>
+                <w:lang w:val="bg-BG"/>
+              </w:rPr>
+              <w:t xml:space="preserve"> the</w:t>
+            </w:r>
+            <w:r>
+              <w:rPr>
+                <w:rFonts w:ascii="Calibri" w:hAnsi="Calibri" w:cs="Calibri"/>
+                <w:color w:val="000000"/>
+              </w:rPr>
+              <w:t xml:space="preserve"> application.</w:t>
             </w:r>
             <w:r>
               <w:rPr>
@@ -3264,7 +3342,74 @@
                 <w:rFonts w:ascii="Calibri" w:hAnsi="Calibri" w:cs="Calibri"/>
                 <w:color w:val="000000"/>
               </w:rPr>
-              <w:t xml:space="preserve">It contains File and help options. By selecting </w:t>
+              <w:t xml:space="preserve">It contains </w:t>
+            </w:r>
+            <w:r>
+              <w:rPr>
+                <w:rFonts w:ascii="Calibri" w:hAnsi="Calibri" w:cs="Calibri"/>
+                <w:color w:val="000000"/>
+                <w:lang w:val="bg-BG"/>
+              </w:rPr>
+              <w:t>the "</w:t>
+            </w:r>
+            <w:r>
+              <w:rPr>
+                <w:rFonts w:ascii="Calibri" w:hAnsi="Calibri" w:cs="Calibri"/>
+                <w:color w:val="000000"/>
+              </w:rPr>
+              <w:t>File</w:t>
+            </w:r>
+            <w:r>
+              <w:rPr>
+                <w:rFonts w:ascii="Calibri" w:hAnsi="Calibri" w:cs="Calibri"/>
+                <w:color w:val="000000"/>
+                <w:lang w:val="bg-BG"/>
+              </w:rPr>
+              <w:t>"</w:t>
+            </w:r>
+            <w:r>
+              <w:rPr>
+                <w:rFonts w:ascii="Calibri" w:hAnsi="Calibri" w:cs="Calibri"/>
+                <w:color w:val="000000"/>
+              </w:rPr>
+              <w:t xml:space="preserve"> and </w:t>
+            </w:r>
+            <w:r>
+              <w:rPr>
+                <w:rFonts w:ascii="Calibri" w:hAnsi="Calibri" w:cs="Calibri"/>
+                <w:color w:val="000000"/>
+                <w:lang w:val="bg-BG"/>
+              </w:rPr>
+              <w:t>"</w:t>
+            </w:r>
+            <w:r>
+              <w:rPr>
+                <w:rFonts w:ascii="Calibri" w:hAnsi="Calibri" w:cs="Calibri"/>
+                <w:color w:val="000000"/>
+              </w:rPr>
+              <w:t>H</w:t>
+            </w:r>
+            <w:r>
+              <w:rPr>
+                <w:rFonts w:ascii="Calibri" w:hAnsi="Calibri" w:cs="Calibri"/>
+                <w:color w:val="000000"/>
+              </w:rPr>
+              <w:t>elp</w:t>
+            </w:r>
+            <w:r>
+              <w:rPr>
+                <w:rFonts w:ascii="Calibri" w:hAnsi="Calibri" w:cs="Calibri"/>
+                <w:color w:val="000000"/>
+                <w:lang w:val="bg-BG"/>
+              </w:rPr>
+              <w:t>"</w:t>
+            </w:r>
+            <w:r>
+              <w:rPr>
+                <w:rFonts w:ascii="Calibri" w:hAnsi="Calibri" w:cs="Calibri"/>
+                <w:color w:val="000000"/>
+              </w:rPr>
+              <w:t xml:space="preserve"> options. By selecting </w:t>
             </w:r>
             <w:r>
               <w:rPr>
@@ -3278,7 +3423,36 @@
                 <w:rFonts w:ascii="Calibri" w:hAnsi="Calibri" w:cs="Calibri"/>
                 <w:color w:val="000000"/>
               </w:rPr>
-              <w:t>File option you can further select saving/loading of simulation.</w:t>
+              <w:t xml:space="preserve">File </w:t>
+            </w:r>
+            <w:r>
+              <w:rPr>
+                <w:rFonts w:ascii="Calibri" w:hAnsi="Calibri" w:cs="Calibri"/>
+                <w:color w:val="000000"/>
+              </w:rPr>
+              <w:t>option,</w:t>
+            </w:r>
+            <w:r>
+              <w:rPr>
+                <w:rFonts w:ascii="Calibri" w:hAnsi="Calibri" w:cs="Calibri"/>
+                <w:color w:val="000000"/>
+              </w:rPr>
+              <w:t xml:space="preserve"> you can </w:t>
+            </w:r>
+            <w:r>
+              <w:rPr>
+                <w:rFonts w:ascii="Calibri" w:hAnsi="Calibri" w:cs="Calibri"/>
+                <w:color w:val="000000"/>
+                <w:lang w:val="bg-BG"/>
+              </w:rPr>
+              <w:t>choose to "Save" or "Load" a simulation</w:t>
+            </w:r>
+            <w:r>
+              <w:rPr>
+                <w:rFonts w:ascii="Calibri" w:hAnsi="Calibri" w:cs="Calibri"/>
+                <w:color w:val="000000"/>
+              </w:rPr>
+              <w:t>.</w:t>
             </w:r>
           </w:p>
         </w:tc>
@@ -3405,14 +3579,46 @@
                 <w:rFonts w:ascii="Times New Roman" w:hAnsi="Times New Roman" w:cs="Times New Roman"/>
                 <w:sz w:val="24"/>
                 <w:szCs w:val="24"/>
+                <w:lang w:val="bg-BG"/>
               </w:rPr>
             </w:pPr>
             <w:r>
               <w:rPr>
                 <w:rFonts w:ascii="Calibri" w:hAnsi="Calibri" w:cs="Calibri"/>
                 <w:color w:val="000000"/>
-              </w:rPr>
-              <w:t>Soil type selection drop-down box (per plot).</w:t>
+                <w:lang w:val="bg-BG"/>
+              </w:rPr>
+              <w:t>"</w:t>
+            </w:r>
+            <w:r>
+              <w:rPr>
+                <w:rFonts w:ascii="Calibri" w:hAnsi="Calibri" w:cs="Calibri"/>
+                <w:color w:val="000000"/>
+              </w:rPr>
+              <w:t>Soil type</w:t>
+            </w:r>
+            <w:r>
+              <w:rPr>
+                <w:rFonts w:ascii="Calibri" w:hAnsi="Calibri" w:cs="Calibri"/>
+                <w:color w:val="000000"/>
+                <w:lang w:val="bg-BG"/>
+              </w:rPr>
+              <w:t>"</w:t>
+            </w:r>
+            <w:r>
+              <w:rPr>
+                <w:rFonts w:ascii="Calibri" w:hAnsi="Calibri" w:cs="Calibri"/>
+                <w:color w:val="000000"/>
+              </w:rPr>
+              <w:t xml:space="preserve"> </w:t>
+            </w:r>
+            <w:r>
+              <w:rPr>
+                <w:rFonts w:ascii="Calibri" w:hAnsi="Calibri" w:cs="Calibri"/>
+                <w:color w:val="000000"/>
+                <w:lang w:val="bg-BG"/>
+              </w:rPr>
+              <w:t>is used to select the type of soil that will be applied to the plots.</w:t>
             </w:r>
           </w:p>
         </w:tc>
@@ -3536,24 +3742,91 @@
                 <w:rFonts w:ascii="Calibri" w:hAnsi="Calibri" w:cs="Calibri"/>
                 <w:color w:val="000000"/>
               </w:rPr>
-              <w:t>Global variable selection drop-down boxes for current simulation.</w:t>
+              <w:t>Global variable</w:t>
+            </w:r>
+            <w:r>
+              <w:rPr>
+                <w:rFonts w:ascii="Calibri" w:hAnsi="Calibri" w:cs="Calibri"/>
+                <w:color w:val="000000"/>
+                <w:lang w:val="bg-BG"/>
+              </w:rPr>
+              <w:t>s</w:t>
+            </w:r>
+            <w:r>
+              <w:rPr>
+                <w:rFonts w:ascii="Calibri" w:hAnsi="Calibri" w:cs="Calibri"/>
+                <w:color w:val="000000"/>
+              </w:rPr>
+              <w:t xml:space="preserve"> </w:t>
+            </w:r>
+            <w:r>
+              <w:rPr>
+                <w:rFonts w:ascii="Calibri" w:hAnsi="Calibri" w:cs="Calibri"/>
+                <w:color w:val="000000"/>
+                <w:lang w:val="bg-BG"/>
+              </w:rPr>
+              <w:t>affect the whole simulation and all plots</w:t>
+            </w:r>
+            <w:r>
+              <w:rPr>
+                <w:rFonts w:ascii="Calibri" w:hAnsi="Calibri" w:cs="Calibri"/>
+                <w:color w:val="000000"/>
+              </w:rPr>
+              <w:t>.</w:t>
             </w:r>
           </w:p>
           <w:p>
             <w:pPr>
               <w:ind w:left="0"/>
               <w:rPr>
-                <w:rFonts w:ascii="Times New Roman" w:hAnsi="Times New Roman" w:cs="Times New Roman"/>
-                <w:sz w:val="24"/>
-                <w:szCs w:val="24"/>
+                <w:rFonts w:ascii="Calibri" w:hAnsi="Calibri" w:cs="Calibri"/>
+                <w:color w:val="000000"/>
               </w:rPr>
             </w:pPr>
             <w:r>
               <w:rPr>
                 <w:rFonts w:ascii="Calibri" w:hAnsi="Calibri" w:cs="Calibri"/>
                 <w:color w:val="000000"/>
-              </w:rPr>
-              <w:t>Province dropdown for selecting the location of the field within the confinements of the Netherlands.</w:t>
+                <w:lang w:val="bg-BG"/>
+              </w:rPr>
+              <w:t>"</w:t>
+            </w:r>
+            <w:r>
+              <w:rPr>
+                <w:rFonts w:ascii="Calibri" w:hAnsi="Calibri" w:cs="Calibri"/>
+                <w:color w:val="000000"/>
+              </w:rPr>
+              <w:t>Province</w:t>
+            </w:r>
+            <w:r>
+              <w:rPr>
+                <w:rFonts w:ascii="Calibri" w:hAnsi="Calibri" w:cs="Calibri"/>
+                <w:color w:val="000000"/>
+                <w:lang w:val="bg-BG"/>
+              </w:rPr>
+              <w:t>"</w:t>
+            </w:r>
+            <w:r>
+              <w:rPr>
+                <w:rFonts w:ascii="Calibri" w:hAnsi="Calibri" w:cs="Calibri"/>
+                <w:color w:val="000000"/>
+              </w:rPr>
+              <w:t xml:space="preserve"> </w:t>
+            </w:r>
+            <w:r>
+              <w:rPr>
+                <w:rFonts w:ascii="Calibri" w:hAnsi="Calibri" w:cs="Calibri"/>
+                <w:color w:val="000000"/>
+                <w:lang w:val="bg-BG"/>
+              </w:rPr>
+              <w:t xml:space="preserve">is used for </w:t>
+            </w:r>
+            <w:r>
+              <w:rPr>
+                <w:rFonts w:ascii="Calibri" w:hAnsi="Calibri" w:cs="Calibri"/>
+                <w:color w:val="000000"/>
+              </w:rPr>
+              <w:t>selecting the location of the field within the confinements of the Netherlands.</w:t>
             </w:r>
             <w:r>
               <w:rPr>
@@ -3572,29 +3845,131 @@
                 <w:szCs w:val="24"/>
               </w:rPr>
             </w:pPr>
-            <w:r>
-              <w:rPr>
-                <w:rFonts w:ascii="Calibri" w:hAnsi="Calibri" w:cs="Calibri"/>
-                <w:color w:val="000000"/>
-              </w:rPr>
-              <w:t>Fertilizer dropdown for selecting how much fertilizer will be used during the run time of the simulation.</w:t>
-            </w:r>
           </w:p>
           <w:p>
             <w:pPr>
               <w:ind w:left="0"/>
               <w:rPr>
+                <w:rFonts w:ascii="Calibri" w:hAnsi="Calibri" w:cs="Calibri"/>
+                <w:color w:val="000000"/>
+              </w:rPr>
+            </w:pPr>
+            <w:r>
+              <w:rPr>
+                <w:rFonts w:ascii="Calibri" w:hAnsi="Calibri" w:cs="Calibri"/>
+                <w:color w:val="000000"/>
+                <w:lang w:val="bg-BG"/>
+              </w:rPr>
+              <w:t>"</w:t>
+            </w:r>
+            <w:r>
+              <w:rPr>
+                <w:rFonts w:ascii="Calibri" w:hAnsi="Calibri" w:cs="Calibri"/>
+                <w:color w:val="000000"/>
+              </w:rPr>
+              <w:t>Fertilizer</w:t>
+            </w:r>
+            <w:r>
+              <w:rPr>
+                <w:rFonts w:ascii="Calibri" w:hAnsi="Calibri" w:cs="Calibri"/>
+                <w:color w:val="000000"/>
+                <w:lang w:val="bg-BG"/>
+              </w:rPr>
+              <w:t>"</w:t>
+            </w:r>
+            <w:r>
+              <w:rPr>
+                <w:rFonts w:ascii="Calibri" w:hAnsi="Calibri" w:cs="Calibri"/>
+                <w:color w:val="000000"/>
+              </w:rPr>
+              <w:t xml:space="preserve"> </w:t>
+            </w:r>
+            <w:r>
+              <w:rPr>
+                <w:rFonts w:ascii="Calibri" w:hAnsi="Calibri" w:cs="Calibri"/>
+                <w:color w:val="000000"/>
+                <w:lang w:val="bg-BG"/>
+              </w:rPr>
+              <w:t>is used for</w:t>
+            </w:r>
+            <w:r>
+              <w:rPr>
+                <w:rFonts w:ascii="Calibri" w:hAnsi="Calibri" w:cs="Calibri"/>
+                <w:color w:val="000000"/>
+              </w:rPr>
+              <w:t xml:space="preserve"> selecting how much fertilizer will be used during the run time of the simulation.</w:t>
+            </w:r>
+          </w:p>
+          <w:p>
+            <w:pPr>
+              <w:ind w:left="0"/>
+              <w:rPr>
                 <w:rFonts w:ascii="Times New Roman" w:hAnsi="Times New Roman" w:cs="Times New Roman"/>
                 <w:sz w:val="24"/>
                 <w:szCs w:val="24"/>
               </w:rPr>
             </w:pPr>
-            <w:r>
-              <w:rPr>
-                <w:rFonts w:ascii="Calibri" w:hAnsi="Calibri" w:cs="Calibri"/>
-                <w:color w:val="000000"/>
-              </w:rPr>
-              <w:t>Watering dropdown for selecting how much water will be used during</w:t>
+          </w:p>
+          <w:p>
+            <w:pPr>
+              <w:ind w:left="0"/>
+              <w:rPr>
+                <w:rFonts w:ascii="Times New Roman" w:hAnsi="Times New Roman" w:cs="Times New Roman"/>
+                <w:sz w:val="24"/>
+                <w:szCs w:val="24"/>
+              </w:rPr>
+            </w:pPr>
+            <w:r>
+              <w:rPr>
+                <w:rFonts w:ascii="Calibri" w:hAnsi="Calibri" w:cs="Calibri"/>
+                <w:color w:val="000000"/>
+                <w:lang w:val="bg-BG"/>
+              </w:rPr>
+              <w:t>"</w:t>
+            </w:r>
+            <w:r>
+              <w:rPr>
+                <w:rFonts w:ascii="Calibri" w:hAnsi="Calibri" w:cs="Calibri"/>
+                <w:color w:val="000000"/>
+              </w:rPr>
+              <w:t>Watering</w:t>
+            </w:r>
+            <w:r>
+              <w:rPr>
+                <w:rFonts w:ascii="Calibri" w:hAnsi="Calibri" w:cs="Calibri"/>
+                <w:color w:val="000000"/>
+                <w:lang w:val="bg-BG"/>
+              </w:rPr>
+              <w:t>"</w:t>
+            </w:r>
+            <w:r>
+              <w:rPr>
+                <w:rFonts w:ascii="Calibri" w:hAnsi="Calibri" w:cs="Calibri"/>
+                <w:color w:val="000000"/>
+              </w:rPr>
+              <w:t xml:space="preserve"> </w:t>
+            </w:r>
+            <w:r>
+              <w:rPr>
+                <w:rFonts w:ascii="Calibri" w:hAnsi="Calibri" w:cs="Calibri"/>
+                <w:color w:val="000000"/>
+                <w:lang w:val="bg-BG"/>
+              </w:rPr>
+              <w:t>is used for</w:t>
+            </w:r>
+            <w:r>
+              <w:rPr>
+                <w:rFonts w:ascii="Calibri" w:hAnsi="Calibri" w:cs="Calibri"/>
+                <w:color w:val="000000"/>
+              </w:rPr>
+              <w:t xml:space="preserve"> </w:t>
+            </w:r>
+            <w:r>
+              <w:rPr>
+                <w:rFonts w:ascii="Calibri" w:hAnsi="Calibri" w:cs="Calibri"/>
+                <w:color w:val="000000"/>
+              </w:rPr>
+              <w:t>selecting how much water will be used during</w:t>
             </w:r>
             <w:r>
               <w:rPr>
@@ -3739,7 +4114,59 @@
                 <w:rFonts w:ascii="Calibri" w:hAnsi="Calibri" w:cs="Calibri"/>
                 <w:color w:val="000000"/>
               </w:rPr>
-              <w:t>These selectors will be used to set start and end date of a simulation.</w:t>
+              <w:t xml:space="preserve">These </w:t>
+            </w:r>
+            <w:r>
+              <w:rPr>
+                <w:rFonts w:ascii="Calibri" w:hAnsi="Calibri" w:cs="Calibri"/>
+                <w:color w:val="000000"/>
+                <w:lang w:val="bg-BG"/>
+              </w:rPr>
+              <w:t>options</w:t>
+            </w:r>
+            <w:r>
+              <w:rPr>
+                <w:rFonts w:ascii="Calibri" w:hAnsi="Calibri" w:cs="Calibri"/>
+                <w:color w:val="000000"/>
+              </w:rPr>
+              <w:t xml:space="preserve"> will be used to set</w:t>
+            </w:r>
+            <w:r>
+              <w:rPr>
+                <w:rFonts w:ascii="Calibri" w:hAnsi="Calibri" w:cs="Calibri"/>
+                <w:color w:val="000000"/>
+                <w:lang w:val="bg-BG"/>
+              </w:rPr>
+              <w:t xml:space="preserve"> the</w:t>
+            </w:r>
+            <w:r>
+              <w:rPr>
+                <w:rFonts w:ascii="Calibri" w:hAnsi="Calibri" w:cs="Calibri"/>
+                <w:color w:val="000000"/>
+              </w:rPr>
+              <w:t xml:space="preserve"> start and end date</w:t>
+            </w:r>
+            <w:r>
+              <w:rPr>
+                <w:rFonts w:ascii="Calibri" w:hAnsi="Calibri" w:cs="Calibri"/>
+                <w:color w:val="000000"/>
+                <w:lang w:val="bg-BG"/>
+              </w:rPr>
+              <w:t>s</w:t>
+            </w:r>
+            <w:r>
+              <w:rPr>
+                <w:rFonts w:ascii="Calibri" w:hAnsi="Calibri" w:cs="Calibri"/>
+                <w:color w:val="000000"/>
+              </w:rPr>
+              <w:t xml:space="preserve"> of the</w:t>
+            </w:r>
+            <w:r>
+              <w:rPr>
+                <w:rFonts w:ascii="Calibri" w:hAnsi="Calibri" w:cs="Calibri"/>
+                <w:color w:val="000000"/>
+              </w:rPr>
+              <w:t xml:space="preserve"> simulation.</w:t>
             </w:r>
           </w:p>
         </w:tc>
@@ -3860,8 +4287,157 @@
               <w:rPr>
                 <w:rFonts w:ascii="Calibri" w:hAnsi="Calibri" w:cs="Calibri"/>
                 <w:color w:val="000000"/>
-              </w:rPr>
-              <w:t>These text fields display cost to date, total cost and total profit of the current simulation.</w:t>
+                <w:lang w:val="bg-BG"/>
+              </w:rPr>
+              <w:t>The "Overview" section of the interface</w:t>
+            </w:r>
+            <w:r>
+              <w:rPr>
+                <w:rFonts w:ascii="Calibri" w:hAnsi="Calibri" w:cs="Calibri"/>
+                <w:color w:val="000000"/>
+              </w:rPr>
+              <w:t xml:space="preserve"> display</w:t>
+            </w:r>
+            <w:r>
+              <w:rPr>
+                <w:rFonts w:ascii="Calibri" w:hAnsi="Calibri" w:cs="Calibri"/>
+                <w:color w:val="000000"/>
+                <w:lang w:val="bg-BG"/>
+              </w:rPr>
+              <w:t>s the</w:t>
+            </w:r>
+            <w:r>
+              <w:rPr>
+                <w:rFonts w:ascii="Calibri" w:hAnsi="Calibri" w:cs="Calibri"/>
+                <w:color w:val="000000"/>
+              </w:rPr>
+              <w:t xml:space="preserve"> </w:t>
+            </w:r>
+            <w:r>
+              <w:rPr>
+                <w:rFonts w:ascii="Calibri" w:hAnsi="Calibri" w:cs="Calibri"/>
+                <w:color w:val="000000"/>
+                <w:lang w:val="bg-BG"/>
+              </w:rPr>
+              <w:t>"</w:t>
+            </w:r>
+            <w:r>
+              <w:rPr>
+                <w:rFonts w:ascii="Calibri" w:hAnsi="Calibri" w:cs="Calibri"/>
+                <w:color w:val="000000"/>
+              </w:rPr>
+              <w:t>C</w:t>
+            </w:r>
+            <w:r>
+              <w:rPr>
+                <w:rFonts w:ascii="Calibri" w:hAnsi="Calibri" w:cs="Calibri"/>
+                <w:color w:val="000000"/>
+              </w:rPr>
+              <w:t>ost to date</w:t>
+            </w:r>
+            <w:r>
+              <w:rPr>
+                <w:rFonts w:ascii="Calibri" w:hAnsi="Calibri" w:cs="Calibri"/>
+                <w:color w:val="000000"/>
+                <w:lang w:val="bg-BG"/>
+              </w:rPr>
+              <w:t xml:space="preserve">" </w:t>
+            </w:r>
+            <w:r>
+              <w:rPr>
+                <w:rFonts w:ascii="Calibri" w:hAnsi="Calibri" w:cs="Calibri"/>
+                <w:color w:val="000000"/>
+              </w:rPr>
+              <w:t xml:space="preserve">, </w:t>
+            </w:r>
+            <w:r>
+              <w:rPr>
+                <w:rFonts w:ascii="Calibri" w:hAnsi="Calibri" w:cs="Calibri"/>
+                <w:color w:val="000000"/>
+                <w:lang w:val="bg-BG"/>
+              </w:rPr>
+              <w:t>"</w:t>
+            </w:r>
+            <w:r>
+              <w:rPr>
+                <w:rFonts w:ascii="Calibri" w:hAnsi="Calibri" w:cs="Calibri"/>
+                <w:color w:val="000000"/>
+              </w:rPr>
+              <w:t>Total C</w:t>
+            </w:r>
+            <w:r>
+              <w:rPr>
+                <w:rFonts w:ascii="Calibri" w:hAnsi="Calibri" w:cs="Calibri"/>
+                <w:color w:val="000000"/>
+              </w:rPr>
+              <w:t>ost</w:t>
+            </w:r>
+            <w:r>
+              <w:rPr>
+                <w:rFonts w:ascii="Calibri" w:hAnsi="Calibri" w:cs="Calibri"/>
+                <w:color w:val="000000"/>
+                <w:lang w:val="bg-BG"/>
+              </w:rPr>
+              <w:t>"</w:t>
+            </w:r>
+            <w:r>
+              <w:rPr>
+                <w:rFonts w:ascii="Calibri" w:hAnsi="Calibri" w:cs="Calibri"/>
+                <w:color w:val="000000"/>
+              </w:rPr>
+              <w:t xml:space="preserve"> and </w:t>
+            </w:r>
+            <w:r>
+              <w:rPr>
+                <w:rFonts w:ascii="Calibri" w:hAnsi="Calibri" w:cs="Calibri"/>
+                <w:color w:val="000000"/>
+                <w:lang w:val="bg-BG"/>
+              </w:rPr>
+              <w:t>"</w:t>
+            </w:r>
+            <w:r>
+              <w:rPr>
+                <w:rFonts w:ascii="Calibri" w:hAnsi="Calibri" w:cs="Calibri"/>
+                <w:color w:val="000000"/>
+              </w:rPr>
+              <w:t>Total P</w:t>
+            </w:r>
+            <w:r>
+              <w:rPr>
+                <w:rFonts w:ascii="Calibri" w:hAnsi="Calibri" w:cs="Calibri"/>
+                <w:color w:val="000000"/>
+              </w:rPr>
+              <w:t>rofit</w:t>
+            </w:r>
+            <w:r>
+              <w:rPr>
+                <w:rFonts w:ascii="Calibri" w:hAnsi="Calibri" w:cs="Calibri"/>
+                <w:color w:val="000000"/>
+                <w:lang w:val="bg-BG"/>
+              </w:rPr>
+              <w:t>"</w:t>
+            </w:r>
+            <w:r>
+              <w:rPr>
+                <w:rFonts w:ascii="Calibri" w:hAnsi="Calibri" w:cs="Calibri"/>
+                <w:color w:val="000000"/>
+              </w:rPr>
+              <w:t xml:space="preserve"> of the current simulation</w:t>
+            </w:r>
+            <w:r>
+              <w:rPr>
+                <w:rFonts w:ascii="Calibri" w:hAnsi="Calibri" w:cs="Calibri"/>
+                <w:color w:val="000000"/>
+                <w:lang w:val="bg-BG"/>
+              </w:rPr>
+              <w:t xml:space="preserve"> which are used to keep track of the potential income from the crops</w:t>
+            </w:r>
+            <w:r>
+              <w:rPr>
+                <w:rFonts w:ascii="Calibri" w:hAnsi="Calibri" w:cs="Calibri"/>
+                <w:color w:val="000000"/>
+              </w:rPr>
+              <w:t>.</w:t>
             </w:r>
           </w:p>
         </w:tc>
@@ -3975,7 +4551,74 @@
                 <w:rFonts w:ascii="Calibri" w:hAnsi="Calibri" w:cs="Calibri"/>
                 <w:color w:val="000000"/>
               </w:rPr>
-              <w:t xml:space="preserve">This progress bar can be used to move across the timeline of the simulation depending on the start and end date selected. </w:t>
+              <w:t>This progress bar can be used to</w:t>
+            </w:r>
+            <w:r>
+              <w:rPr>
+                <w:rFonts w:ascii="Calibri" w:hAnsi="Calibri" w:cs="Calibri"/>
+                <w:color w:val="000000"/>
+                <w:lang w:val="bg-BG"/>
+              </w:rPr>
+              <w:t xml:space="preserve"> quickly</w:t>
+            </w:r>
+            <w:r>
+              <w:rPr>
+                <w:rFonts w:ascii="Calibri" w:hAnsi="Calibri" w:cs="Calibri"/>
+                <w:color w:val="000000"/>
+              </w:rPr>
+              <w:t xml:space="preserve"> </w:t>
+            </w:r>
+            <w:r>
+              <w:rPr>
+                <w:rFonts w:ascii="Calibri" w:hAnsi="Calibri" w:cs="Calibri"/>
+                <w:color w:val="000000"/>
+                <w:lang w:val="bg-BG"/>
+              </w:rPr>
+              <w:t>slide</w:t>
+            </w:r>
+            <w:r>
+              <w:rPr>
+                <w:rFonts w:ascii="Calibri" w:hAnsi="Calibri" w:cs="Calibri"/>
+                <w:color w:val="000000"/>
+              </w:rPr>
+              <w:t xml:space="preserve"> across the timeline of the simulation</w:t>
+            </w:r>
+            <w:r>
+              <w:rPr>
+                <w:rFonts w:ascii="Calibri" w:hAnsi="Calibri" w:cs="Calibri"/>
+                <w:color w:val="000000"/>
+                <w:lang w:val="bg-BG"/>
+              </w:rPr>
+              <w:t>. The start and end dates</w:t>
+            </w:r>
+            <w:r>
+              <w:rPr>
+                <w:rFonts w:ascii="Calibri" w:hAnsi="Calibri" w:cs="Calibri"/>
+                <w:color w:val="000000"/>
+              </w:rPr>
+              <w:t xml:space="preserve"> depend</w:t>
+            </w:r>
+            <w:r>
+              <w:rPr>
+                <w:rFonts w:ascii="Calibri" w:hAnsi="Calibri" w:cs="Calibri"/>
+                <w:color w:val="000000"/>
+              </w:rPr>
+              <w:t xml:space="preserve"> on the </w:t>
+            </w:r>
+            <w:r>
+              <w:rPr>
+                <w:rFonts w:ascii="Calibri" w:hAnsi="Calibri" w:cs="Calibri"/>
+                <w:color w:val="000000"/>
+                <w:lang w:val="bg-BG"/>
+              </w:rPr>
+              <w:t>selected choices in the "Start Date" and "End Date" options</w:t>
+            </w:r>
+            <w:r>
+              <w:rPr>
+                <w:rFonts w:ascii="Calibri" w:hAnsi="Calibri" w:cs="Calibri"/>
+                <w:color w:val="000000"/>
+              </w:rPr>
+              <w:t xml:space="preserve">. </w:t>
             </w:r>
           </w:p>
           <w:p>
@@ -4105,7 +4748,111 @@
                 <w:rFonts w:ascii="Calibri" w:hAnsi="Calibri" w:cs="Calibri"/>
                 <w:color w:val="000000"/>
               </w:rPr>
-              <w:t>This button will make the simulation automatically, it will act also as the stop/pause button during simulation runtime.</w:t>
+              <w:t>Th</w:t>
+            </w:r>
+            <w:r>
+              <w:rPr>
+                <w:rFonts w:ascii="Calibri" w:hAnsi="Calibri" w:cs="Calibri"/>
+                <w:color w:val="000000"/>
+                <w:lang w:val="bg-BG"/>
+              </w:rPr>
+              <w:t>e "Play"</w:t>
+            </w:r>
+            <w:r>
+              <w:rPr>
+                <w:rFonts w:ascii="Calibri" w:hAnsi="Calibri" w:cs="Calibri"/>
+                <w:color w:val="000000"/>
+              </w:rPr>
+              <w:t xml:space="preserve"> button </w:t>
+            </w:r>
+            <w:r>
+              <w:rPr>
+                <w:rFonts w:ascii="Calibri" w:hAnsi="Calibri" w:cs="Calibri"/>
+                <w:color w:val="000000"/>
+                <w:lang w:val="bg-BG"/>
+              </w:rPr>
+              <w:t>starts</w:t>
+            </w:r>
+            <w:r>
+              <w:rPr>
+                <w:rFonts w:ascii="Calibri" w:hAnsi="Calibri" w:cs="Calibri"/>
+                <w:color w:val="000000"/>
+              </w:rPr>
+              <w:t xml:space="preserve"> the simulation. I</w:t>
+            </w:r>
+            <w:r>
+              <w:rPr>
+                <w:rFonts w:ascii="Calibri" w:hAnsi="Calibri" w:cs="Calibri"/>
+                <w:color w:val="000000"/>
+              </w:rPr>
+              <w:t xml:space="preserve">t will </w:t>
+            </w:r>
+            <w:r>
+              <w:rPr>
+                <w:rFonts w:ascii="Calibri" w:hAnsi="Calibri" w:cs="Calibri"/>
+                <w:color w:val="000000"/>
+                <w:lang w:val="bg-BG"/>
+              </w:rPr>
+              <w:t>also act</w:t>
+            </w:r>
+            <w:r>
+              <w:rPr>
+                <w:rFonts w:ascii="Calibri" w:hAnsi="Calibri" w:cs="Calibri"/>
+                <w:color w:val="000000"/>
+              </w:rPr>
+              <w:t xml:space="preserve"> as the "</w:t>
+            </w:r>
+            <w:r>
+              <w:rPr>
+                <w:rFonts w:ascii="Calibri" w:hAnsi="Calibri" w:cs="Calibri"/>
+                <w:color w:val="000000"/>
+                <w:lang w:val="bg-BG"/>
+              </w:rPr>
+              <w:t>Stop</w:t>
+            </w:r>
+            <w:r>
+              <w:rPr>
+                <w:rFonts w:ascii="Calibri" w:hAnsi="Calibri" w:cs="Calibri"/>
+                <w:color w:val="000000"/>
+              </w:rPr>
+              <w:t>"</w:t>
+            </w:r>
+            <w:r>
+              <w:rPr>
+                <w:rFonts w:ascii="Calibri" w:hAnsi="Calibri" w:cs="Calibri"/>
+                <w:color w:val="000000"/>
+              </w:rPr>
+              <w:t>/</w:t>
+            </w:r>
+            <w:r>
+              <w:rPr>
+                <w:rFonts w:ascii="Calibri" w:hAnsi="Calibri" w:cs="Calibri"/>
+                <w:color w:val="000000"/>
+                <w:lang w:val="bg-BG"/>
+              </w:rPr>
+              <w:t>"Pause"</w:t>
+            </w:r>
+            <w:r>
+              <w:rPr>
+                <w:rFonts w:ascii="Calibri" w:hAnsi="Calibri" w:cs="Calibri"/>
+                <w:color w:val="000000"/>
+              </w:rPr>
+              <w:t xml:space="preserve"> button </w:t>
+            </w:r>
+            <w:r>
+              <w:rPr>
+                <w:rFonts w:ascii="Calibri" w:hAnsi="Calibri" w:cs="Calibri"/>
+                <w:color w:val="000000"/>
+                <w:lang w:val="bg-BG"/>
+              </w:rPr>
+              <w:t>when the simulation is running</w:t>
+            </w:r>
+            <w:r>
+              <w:rPr>
+                <w:rFonts w:ascii="Calibri" w:hAnsi="Calibri" w:cs="Calibri"/>
+                <w:color w:val="000000"/>
+              </w:rPr>
+              <w:t>.</w:t>
             </w:r>
           </w:p>
         </w:tc>
@@ -4217,7 +4964,66 @@
                 <w:rFonts w:ascii="Calibri" w:hAnsi="Calibri" w:cs="Calibri"/>
                 <w:color w:val="000000"/>
               </w:rPr>
-              <w:t>This is plot information panel  that will show statistics for selected plot .</w:t>
+              <w:t>Th</w:t>
+            </w:r>
+            <w:r>
+              <w:rPr>
+                <w:rFonts w:ascii="Calibri" w:hAnsi="Calibri" w:cs="Calibri"/>
+                <w:color w:val="000000"/>
+                <w:lang w:val="bg-BG"/>
+              </w:rPr>
+              <w:t>e "</w:t>
+            </w:r>
+            <w:r>
+              <w:rPr>
+                <w:rFonts w:ascii="Calibri" w:hAnsi="Calibri" w:cs="Calibri"/>
+                <w:color w:val="000000"/>
+              </w:rPr>
+              <w:t>Plot I</w:t>
+            </w:r>
+            <w:r>
+              <w:rPr>
+                <w:rFonts w:ascii="Calibri" w:hAnsi="Calibri" w:cs="Calibri"/>
+                <w:color w:val="000000"/>
+              </w:rPr>
+              <w:t>nformation</w:t>
+            </w:r>
+            <w:r>
+              <w:rPr>
+                <w:rFonts w:ascii="Calibri" w:hAnsi="Calibri" w:cs="Calibri"/>
+                <w:color w:val="000000"/>
+                <w:lang w:val="bg-BG"/>
+              </w:rPr>
+              <w:t>"</w:t>
+            </w:r>
+            <w:r>
+              <w:rPr>
+                <w:rFonts w:ascii="Calibri" w:hAnsi="Calibri" w:cs="Calibri"/>
+                <w:color w:val="000000"/>
+              </w:rPr>
+              <w:t xml:space="preserve"> panel displays the</w:t>
+            </w:r>
+            <w:r>
+              <w:rPr>
+                <w:rFonts w:ascii="Calibri" w:hAnsi="Calibri" w:cs="Calibri"/>
+                <w:color w:val="000000"/>
+              </w:rPr>
+              <w:t xml:space="preserve"> statistics </w:t>
+            </w:r>
+            <w:r>
+              <w:rPr>
+                <w:rFonts w:ascii="Calibri" w:hAnsi="Calibri" w:cs="Calibri"/>
+                <w:color w:val="000000"/>
+                <w:lang w:val="bg-BG"/>
+              </w:rPr>
+              <w:t>of the currently</w:t>
+            </w:r>
+            <w:r>
+              <w:rPr>
+                <w:rFonts w:ascii="Calibri" w:hAnsi="Calibri" w:cs="Calibri"/>
+                <w:color w:val="000000"/>
+              </w:rPr>
+              <w:t xml:space="preserve"> selected plot .</w:t>
             </w:r>
           </w:p>
         </w:tc>
@@ -4338,7 +5144,22 @@
                 <w:rFonts w:ascii="Calibri" w:hAnsi="Calibri" w:cs="Calibri"/>
                 <w:color w:val="000000"/>
               </w:rPr>
-              <w:t>This button will generate an overall report about current simulation.</w:t>
+              <w:t xml:space="preserve">This button will generate an overall report </w:t>
+            </w:r>
+            <w:r>
+              <w:rPr>
+                <w:rFonts w:ascii="Calibri" w:hAnsi="Calibri" w:cs="Calibri"/>
+                <w:color w:val="000000"/>
+                <w:lang w:val="bg-BG"/>
+              </w:rPr>
+              <w:t>of the</w:t>
+            </w:r>
+            <w:r>
+              <w:rPr>
+                <w:rFonts w:ascii="Calibri" w:hAnsi="Calibri" w:cs="Calibri"/>
+                <w:color w:val="000000"/>
+              </w:rPr>
+              <w:t xml:space="preserve"> current simulation.</w:t>
             </w:r>
           </w:p>
         </w:tc>
@@ -4346,37 +5167,169 @@
     </w:tbl>
     <w:p>
       <w:pPr>
-        <w:rPr>
-          <w:lang w:val="bg-BG"/>
-        </w:rPr>
-      </w:pPr>
-    </w:p>
-    <w:p>
-      <w:pPr>
         <w:pStyle w:val="Heading1"/>
-        <w:rPr>
+        <w:ind w:left="0"/>
+        <w:rPr>
+          <w:sz w:val="48"/>
+          <w:szCs w:val="48"/>
           <w:lang w:val="bg-BG"/>
         </w:rPr>
       </w:pPr>
       <w:bookmarkStart w:id="3" w:name="_Toc472659642"/>
+    </w:p>
+    <w:p>
+      <w:pPr>
+        <w:rPr>
+          <w:lang w:val="bg-BG"/>
+        </w:rPr>
+      </w:pPr>
+    </w:p>
+    <w:p>
+      <w:pPr>
+        <w:pStyle w:val="Heading1"/>
+        <w:ind w:left="0"/>
+        <w:rPr>
+          <w:sz w:val="48"/>
+          <w:szCs w:val="48"/>
+          <w:lang w:val="bg-BG"/>
+        </w:rPr>
+      </w:pPr>
+    </w:p>
+    <w:p>
+      <w:pPr>
+        <w:pStyle w:val="Heading1"/>
+        <w:ind w:left="0"/>
+        <w:rPr>
+          <w:sz w:val="48"/>
+          <w:szCs w:val="48"/>
+          <w:lang w:val="bg-BG"/>
+        </w:rPr>
+      </w:pPr>
+    </w:p>
+    <w:p>
+      <w:pPr>
+        <w:pStyle w:val="Heading1"/>
+        <w:ind w:left="0"/>
+        <w:rPr>
+          <w:sz w:val="48"/>
+          <w:szCs w:val="48"/>
+          <w:lang w:val="bg-BG"/>
+        </w:rPr>
+      </w:pPr>
+    </w:p>
+    <w:p>
+      <w:pPr>
+        <w:pStyle w:val="Heading1"/>
+        <w:ind w:left="0"/>
+        <w:rPr>
+          <w:sz w:val="48"/>
+          <w:szCs w:val="48"/>
+          <w:lang w:val="bg-BG"/>
+        </w:rPr>
+      </w:pPr>
+    </w:p>
+    <w:p>
+      <w:pPr>
+        <w:pStyle w:val="Heading1"/>
+        <w:ind w:left="0"/>
+        <w:rPr>
+          <w:sz w:val="48"/>
+          <w:szCs w:val="48"/>
+          <w:lang w:val="bg-BG"/>
+        </w:rPr>
+      </w:pPr>
+    </w:p>
+    <w:p>
+      <w:pPr>
+        <w:rPr>
+          <w:lang w:val="bg-BG"/>
+        </w:rPr>
+      </w:pPr>
+    </w:p>
+    <w:p>
+      <w:pPr>
+        <w:pStyle w:val="Heading1"/>
+        <w:ind w:left="0"/>
+        <w:rPr>
+          <w:sz w:val="48"/>
+          <w:szCs w:val="48"/>
+          <w:lang w:val="bg-BG"/>
+        </w:rPr>
+      </w:pPr>
       <w:r>
         <w:rPr>
-          <w:lang w:val="bg-BG"/>
-        </w:rPr>
+          <w:sz w:val="48"/>
+          <w:szCs w:val="48"/>
+          <w:lang w:val="bg-BG"/>
+        </w:rPr>
+        <w:lastRenderedPageBreak/>
         <w:t>Main Functions Tutorials and Examples</w:t>
       </w:r>
       <w:bookmarkEnd w:id="3"/>
     </w:p>
     <w:p>
       <w:pPr>
+        <w:ind w:left="0"/>
+        <w:rPr>
+          <w:lang w:val="bg-BG"/>
+        </w:rPr>
+      </w:pPr>
+    </w:p>
+    <w:p>
+      <w:pPr>
+        <w:ind w:left="0"/>
+        <w:rPr>
+          <w:color w:val="252525"/>
+          <w:shd w:val="clear" w:color="auto" w:fill="FFFFFF"/>
+          <w:lang w:val="bg-BG"/>
+        </w:rPr>
+      </w:pPr>
+      <w:r>
+        <w:rPr>
+          <w:lang w:val="bg-BG"/>
+        </w:rPr>
+        <w:t xml:space="preserve">This section will help guide the user through the </w:t>
+      </w:r>
+      <w:r>
+        <w:rPr>
+          <w:color w:val="252525"/>
+          <w:shd w:val="clear" w:color="auto" w:fill="FFFFFF"/>
+          <w:lang w:val="bg-BG"/>
+        </w:rPr>
+        <w:t>main functions of the RCAEA</w:t>
+      </w:r>
+      <w:r>
+        <w:rPr>
+          <w:color w:val="252525"/>
+          <w:shd w:val="clear" w:color="auto" w:fill="FFFFFF"/>
+          <w:lang w:val="bg-BG"/>
+        </w:rPr>
+        <w:t>. The examples will cover the basic principles of using the application and once the user is familiar with it, he will be able to easily customise it further to suit his preference.</w:t>
+      </w:r>
+    </w:p>
+    <w:p>
+      <w:pPr>
+        <w:ind w:left="0"/>
+        <w:rPr>
+          <w:lang w:val="bg-BG"/>
+        </w:rPr>
+      </w:pPr>
+    </w:p>
+    <w:p>
+      <w:pPr>
         <w:pStyle w:val="Heading2"/>
-        <w:rPr>
+        <w:ind w:left="0"/>
+        <w:rPr>
+          <w:sz w:val="40"/>
+          <w:szCs w:val="40"/>
           <w:lang w:val="bg-BG"/>
         </w:rPr>
       </w:pPr>
       <w:bookmarkStart w:id="4" w:name="_Toc472659643"/>
       <w:r>
         <w:rPr>
+          <w:sz w:val="40"/>
+          <w:szCs w:val="40"/>
           <w:lang w:val="bg-BG"/>
         </w:rPr>
         <w:t>Adding and Removing Crops</w:t>
@@ -4385,6 +5338,15 @@
     </w:p>
     <w:p>
       <w:pPr>
+        <w:ind w:left="0"/>
+        <w:rPr>
+          <w:lang w:val="bg-BG"/>
+        </w:rPr>
+      </w:pPr>
+    </w:p>
+    <w:p>
+      <w:pPr>
+        <w:ind w:left="0"/>
         <w:rPr>
           <w:lang w:val="bg-BG"/>
         </w:rPr>
@@ -4393,13 +5355,18 @@
     <w:p>
       <w:pPr>
         <w:pStyle w:val="Heading2"/>
-        <w:rPr>
+        <w:ind w:left="0"/>
+        <w:rPr>
+          <w:sz w:val="40"/>
+          <w:szCs w:val="40"/>
           <w:lang w:val="bg-BG"/>
         </w:rPr>
       </w:pPr>
       <w:bookmarkStart w:id="5" w:name="_Toc472659644"/>
       <w:r>
         <w:rPr>
+          <w:sz w:val="40"/>
+          <w:szCs w:val="40"/>
           <w:lang w:val="bg-BG"/>
         </w:rPr>
         <w:t>Choosing Additional Properties</w:t>
@@ -4408,7 +5375,10 @@
     </w:p>
     <w:p>
       <w:pPr>
-        <w:rPr>
+        <w:ind w:left="0"/>
+        <w:rPr>
+          <w:sz w:val="40"/>
+          <w:szCs w:val="40"/>
           <w:lang w:val="bg-BG"/>
         </w:rPr>
       </w:pPr>
@@ -4416,13 +5386,18 @@
     <w:p>
       <w:pPr>
         <w:pStyle w:val="Heading2"/>
-        <w:rPr>
+        <w:ind w:left="0"/>
+        <w:rPr>
+          <w:sz w:val="40"/>
+          <w:szCs w:val="40"/>
           <w:lang w:val="bg-BG"/>
         </w:rPr>
       </w:pPr>
       <w:bookmarkStart w:id="6" w:name="_Toc472659645"/>
       <w:r>
         <w:rPr>
+          <w:sz w:val="40"/>
+          <w:szCs w:val="40"/>
           <w:lang w:val="bg-BG"/>
         </w:rPr>
         <w:t>Running a Simulation</w:t>
@@ -4431,7 +5406,10 @@
     </w:p>
     <w:p>
       <w:pPr>
-        <w:rPr>
+        <w:ind w:left="0"/>
+        <w:rPr>
+          <w:sz w:val="40"/>
+          <w:szCs w:val="40"/>
           <w:lang w:val="bg-BG"/>
         </w:rPr>
       </w:pPr>
@@ -4439,13 +5417,18 @@
     <w:p>
       <w:pPr>
         <w:pStyle w:val="Heading2"/>
-        <w:rPr>
+        <w:ind w:left="0"/>
+        <w:rPr>
+          <w:sz w:val="40"/>
+          <w:szCs w:val="40"/>
           <w:lang w:val="bg-BG"/>
         </w:rPr>
       </w:pPr>
       <w:bookmarkStart w:id="7" w:name="_Toc472659646"/>
       <w:r>
         <w:rPr>
+          <w:sz w:val="40"/>
+          <w:szCs w:val="40"/>
           <w:lang w:val="bg-BG"/>
         </w:rPr>
         <w:t>Saving and Loading a Simulation</w:t>
@@ -4455,13 +5438,18 @@
     <w:p>
       <w:pPr>
         <w:pStyle w:val="Heading1"/>
-        <w:rPr>
+        <w:ind w:left="0"/>
+        <w:rPr>
+          <w:sz w:val="48"/>
+          <w:szCs w:val="48"/>
           <w:lang w:val="bg-BG"/>
         </w:rPr>
       </w:pPr>
       <w:bookmarkStart w:id="8" w:name="_Toc472659647"/>
       <w:r>
         <w:rPr>
+          <w:sz w:val="48"/>
+          <w:szCs w:val="48"/>
           <w:lang w:val="bg-BG"/>
         </w:rPr>
         <w:t>Troubleshooting</w:t>
@@ -4471,20 +5459,202 @@
     <w:p>
       <w:pPr>
         <w:pStyle w:val="Heading1"/>
-        <w:rPr>
+        <w:ind w:left="0"/>
+        <w:rPr>
+          <w:sz w:val="48"/>
+          <w:szCs w:val="48"/>
           <w:lang w:val="bg-BG"/>
         </w:rPr>
       </w:pPr>
       <w:bookmarkStart w:id="9" w:name="_Toc472659648"/>
       <w:r>
         <w:rPr>
+          <w:sz w:val="48"/>
+          <w:szCs w:val="48"/>
           <w:lang w:val="bg-BG"/>
         </w:rPr>
         <w:t>Index</w:t>
       </w:r>
+      <w:bookmarkEnd w:id="9"/>
+    </w:p>
+    <w:p>
+      <w:pPr>
+        <w:ind w:left="0"/>
+        <w:rPr>
+          <w:lang w:val="bg-BG"/>
+        </w:rPr>
+      </w:pPr>
+    </w:p>
+    <w:p>
+      <w:pPr>
+        <w:ind w:left="0"/>
+        <w:rPr>
+          <w:lang w:val="bg-BG"/>
+        </w:rPr>
+      </w:pPr>
+      <w:r>
+        <w:rPr>
+          <w:lang w:val="bg-BG"/>
+        </w:rPr>
+        <w:t xml:space="preserve">This part of the document will serve as an explanation of the </w:t>
+      </w:r>
+      <w:r>
+        <w:rPr>
+          <w:lang w:val="bg-BG"/>
+        </w:rPr>
+        <w:t xml:space="preserve">terminology </w:t>
+      </w:r>
+      <w:r>
+        <w:rPr>
+          <w:lang w:val="bg-BG"/>
+        </w:rPr>
+        <w:t>that will</w:t>
+      </w:r>
+      <w:r>
+        <w:rPr>
+          <w:lang w:val="bg-BG"/>
+        </w:rPr>
+        <w:t xml:space="preserve"> be us</w:t>
+      </w:r>
+      <w:r>
+        <w:rPr>
+          <w:lang w:val="bg-BG"/>
+        </w:rPr>
+        <w:t>ed</w:t>
+      </w:r>
+      <w:r>
+        <w:rPr>
+          <w:lang w:val="bg-BG"/>
+        </w:rPr>
+        <w:t xml:space="preserve"> throughout </w:t>
+      </w:r>
+      <w:r>
+        <w:rPr>
+          <w:lang w:val="bg-BG"/>
+        </w:rPr>
+        <w:t>the document the user</w:t>
+      </w:r>
+      <w:r>
+        <w:rPr>
+          <w:lang w:val="bg-BG"/>
+        </w:rPr>
+        <w:t xml:space="preserve"> may not be familiar with.</w:t>
+      </w:r>
+    </w:p>
+    <w:p>
+      <w:pPr>
+        <w:ind w:left="0"/>
+        <w:rPr>
+          <w:lang w:val="bg-BG"/>
+        </w:rPr>
+      </w:pPr>
+    </w:p>
+    <w:p>
+      <w:pPr>
+        <w:ind w:left="0"/>
+        <w:rPr>
+          <w:lang w:val="bg-BG"/>
+        </w:rPr>
+      </w:pPr>
+      <w:r>
+        <w:rPr>
+          <w:b/>
+          <w:lang w:val="bg-BG"/>
+        </w:rPr>
+        <w:t>Global Variable</w:t>
+      </w:r>
+      <w:r>
+        <w:rPr>
+          <w:lang w:val="bg-BG"/>
+        </w:rPr>
+        <w:t xml:space="preserve"> – </w:t>
+      </w:r>
+      <w:r>
+        <w:rPr>
+          <w:lang w:val="bg-BG"/>
+        </w:rPr>
+        <w:t>Indicates con</w:t>
+      </w:r>
+      <w:r>
+        <w:rPr>
+          <w:lang w:val="bg-BG"/>
+        </w:rPr>
+        <w:t>figurations that will affect every plot in the current simulation</w:t>
+      </w:r>
+      <w:r>
+        <w:rPr>
+          <w:lang w:val="bg-BG"/>
+        </w:rPr>
+        <w:t>.</w:t>
+      </w:r>
+    </w:p>
+    <w:p>
+      <w:pPr>
+        <w:ind w:left="0"/>
+        <w:rPr>
+          <w:lang w:val="bg-BG"/>
+        </w:rPr>
+      </w:pPr>
+    </w:p>
+    <w:p>
+      <w:pPr>
+        <w:ind w:left="0"/>
+        <w:rPr>
+          <w:lang w:val="bg-BG"/>
+        </w:rPr>
+      </w:pPr>
+      <w:r>
+        <w:rPr>
+          <w:b/>
+          <w:lang w:val="bg-BG"/>
+        </w:rPr>
+        <w:t>Simulation</w:t>
+      </w:r>
+      <w:r>
+        <w:rPr>
+          <w:lang w:val="bg-BG"/>
+        </w:rPr>
+        <w:t xml:space="preserve"> – In this document refers to the current cultivational project that is opened in the application interface.</w:t>
+      </w:r>
+    </w:p>
+    <w:p>
+      <w:pPr>
+        <w:ind w:left="0"/>
+        <w:rPr>
+          <w:lang w:val="bg-BG"/>
+        </w:rPr>
+      </w:pPr>
+    </w:p>
+    <w:p>
+      <w:pPr>
+        <w:ind w:left="0"/>
+        <w:rPr>
+          <w:lang w:val="bg-BG"/>
+        </w:rPr>
+      </w:pPr>
+      <w:r>
+        <w:rPr>
+          <w:b/>
+          <w:lang w:val="bg-BG"/>
+        </w:rPr>
+        <w:t>Troubleshooting</w:t>
+      </w:r>
+      <w:r>
+        <w:rPr>
+          <w:lang w:val="bg-BG"/>
+        </w:rPr>
+        <w:t xml:space="preserve"> – A term used to describe the process of trying to deal with a problem or error that the user might encounter.</w:t>
+      </w:r>
       <w:bookmarkStart w:id="10" w:name="_GoBack"/>
-      <w:bookmarkEnd w:id="9"/>
       <w:bookmarkEnd w:id="10"/>
+    </w:p>
+    <w:p>
+      <w:pPr>
+        <w:ind w:left="0"/>
+        <w:rPr>
+          <w:lang w:val="bg-BG"/>
+        </w:rPr>
+      </w:pPr>
     </w:p>
     <w:sectPr>
       <w:footerReference w:type="default" r:id="rId23"/>
@@ -4549,7 +5719,7 @@
           <w:rPr>
             <w:noProof/>
           </w:rPr>
-          <w:t>5</w:t>
+          <w:t>6</w:t>
         </w:r>
         <w:r>
           <w:rPr>
@@ -5282,536 +6452,6 @@
 </w:styles>
 </file>
 
-<file path=word/glossary/document.xml><?xml version="1.0" encoding="utf-8"?>
-<w:glossaryDocument xmlns:wpc="http://schemas.microsoft.com/office/word/2010/wordprocessingCanvas" xmlns:cx="http://schemas.microsoft.com/office/drawing/2014/chartex" xmlns:cx1="http://schemas.microsoft.com/office/drawing/2015/9/8/chartex" xmlns:cx2="http://schemas.microsoft.com/office/drawing/2015/10/21/chartex" xmlns:cx3="http://schemas.microsoft.com/office/drawing/2016/5/9/chartex" xmlns:cx4="http://schemas.microsoft.com/office/drawing/2016/5/10/chartex" xmlns:cx5="http://schemas.microsoft.com/office/drawing/2016/5/11/chartex" xmlns:mc="http://schemas.openxmlformats.org/markup-compatibility/2006" xmlns:o="urn:schemas-microsoft-com:office:office" xmlns:r="http://schemas.openxmlformats.org/officeDocument/2006/relationships" xmlns:m="http://schemas.openxmlformats.org/officeDocument/2006/math" xmlns:v="urn:schemas-microsoft-com:vml" xmlns:wp14="http://schemas.microsoft.com/office/word/2010/wordprocessingDrawing" xmlns:wp="http://schemas.openxmlformats.org/drawingml/2006/wordprocessingDrawing" xmlns:w10="urn:schemas-microsoft-com:office:word" xmlns:w="http://schemas.openxmlformats.org/wordprocessingml/2006/main" xmlns:w14="http://schemas.microsoft.com/office/word/2010/wordml" xmlns:w15="http://schemas.microsoft.com/office/word/2012/wordml" xmlns:w16se="http://schemas.microsoft.com/office/word/2015/wordml/symex" xmlns:wpg="http://schemas.microsoft.com/office/word/2010/wordprocessingGroup" xmlns:wpi="http://schemas.microsoft.com/office/word/2010/wordprocessingInk" xmlns:wne="http://schemas.microsoft.com/office/word/2006/wordml" xmlns:wps="http://schemas.microsoft.com/office/word/2010/wordprocessingShape" mc:Ignorable="w14 w15 w16se wp14"/>
-</file>
-
-<file path=word/glossary/fontTable.xml><?xml version="1.0" encoding="utf-8"?>
-<w:fonts xmlns:mc="http://schemas.openxmlformats.org/markup-compatibility/2006" xmlns:r="http://schemas.openxmlformats.org/officeDocument/2006/relationships" xmlns:w="http://schemas.openxmlformats.org/wordprocessingml/2006/main" xmlns:w14="http://schemas.microsoft.com/office/word/2010/wordml" xmlns:w15="http://schemas.microsoft.com/office/word/2012/wordml" xmlns:w16se="http://schemas.microsoft.com/office/word/2015/wordml/symex" mc:Ignorable="w14 w15 w16se">
-  <w:font w:name="Calibri">
-    <w:panose1 w:val="020F0502020204030204"/>
-    <w:charset w:val="CC"/>
-    <w:family w:val="swiss"/>
-    <w:pitch w:val="variable"/>
-    <w:sig w:usb0="E0002AFF" w:usb1="4000ACFF" w:usb2="00000001" w:usb3="00000000" w:csb0="000001FF" w:csb1="00000000"/>
-  </w:font>
-  <w:font w:name="Times New Roman">
-    <w:panose1 w:val="02020603050405020304"/>
-    <w:charset w:val="CC"/>
-    <w:family w:val="roman"/>
-    <w:pitch w:val="variable"/>
-    <w:sig w:usb0="20002A87" w:usb1="80000000" w:usb2="00000008" w:usb3="00000000" w:csb0="000001FF" w:csb1="00000000"/>
-  </w:font>
-  <w:font w:name="Arial">
-    <w:panose1 w:val="020B0604020202020204"/>
-    <w:charset w:val="CC"/>
-    <w:family w:val="swiss"/>
-    <w:pitch w:val="variable"/>
-    <w:sig w:usb0="E0002AFF" w:usb1="C0007843" w:usb2="00000009" w:usb3="00000000" w:csb0="000001FF" w:csb1="00000000"/>
-  </w:font>
-  <w:font w:name="Calibri Light">
-    <w:panose1 w:val="020F0302020204030204"/>
-    <w:charset w:val="CC"/>
-    <w:family w:val="swiss"/>
-    <w:pitch w:val="variable"/>
-    <w:sig w:usb0="A0002AEF" w:usb1="4000207B" w:usb2="00000000" w:usb3="00000000" w:csb0="000001FF" w:csb1="00000000"/>
-  </w:font>
-  <w:font w:name="Arial Black">
-    <w:panose1 w:val="020B0A04020102020204"/>
-    <w:charset w:val="CC"/>
-    <w:family w:val="swiss"/>
-    <w:pitch w:val="variable"/>
-    <w:sig w:usb0="A00002AF" w:usb1="400078FB" w:usb2="00000000" w:usb3="00000000" w:csb0="0000009F" w:csb1="00000000"/>
-  </w:font>
-</w:fonts>
-</file>
-
-<file path=word/glossary/settings.xml><?xml version="1.0" encoding="utf-8"?>
-<w:settings xmlns:mc="http://schemas.openxmlformats.org/markup-compatibility/2006" xmlns:o="urn:schemas-microsoft-com:office:office" xmlns:r="http://schemas.openxmlformats.org/officeDocument/2006/relationships" xmlns:m="http://schemas.openxmlformats.org/officeDocument/2006/math" xmlns:v="urn:schemas-microsoft-com:vml" xmlns:w10="urn:schemas-microsoft-com:office:word" xmlns:w="http://schemas.openxmlformats.org/wordprocessingml/2006/main" xmlns:w14="http://schemas.microsoft.com/office/word/2010/wordml" xmlns:w15="http://schemas.microsoft.com/office/word/2012/wordml" xmlns:w16se="http://schemas.microsoft.com/office/word/2015/wordml/symex" xmlns:sl="http://schemas.openxmlformats.org/schemaLibrary/2006/main" mc:Ignorable="w14 w15 w16se">
-  <w:view w:val="normal"/>
-  <w:defaultTabStop w:val="708"/>
-  <w:hyphenationZone w:val="425"/>
-  <w:characterSpacingControl w:val="doNotCompress"/>
-  <w:compat>
-    <w:useFELayout/>
-    <w:compatSetting w:name="compatibilityMode" w:uri="http://schemas.microsoft.com/office/word" w:val="15"/>
-    <w:compatSetting w:name="overrideTableStyleFontSizeAndJustification" w:uri="http://schemas.microsoft.com/office/word" w:val="1"/>
-    <w:compatSetting w:name="enableOpenTypeFeatures" w:uri="http://schemas.microsoft.com/office/word" w:val="1"/>
-    <w:compatSetting w:name="doNotFlipMirrorIndents" w:uri="http://schemas.microsoft.com/office/word" w:val="1"/>
-    <w:compatSetting w:name="differentiateMultirowTableHeaders" w:uri="http://schemas.microsoft.com/office/word" w:val="1"/>
-  </w:compat>
-  <w:rsids>
-    <w:rsidRoot w:val="00BA589B"/>
-    <w:rsid w:val="00BA589B"/>
-    <w:rsid w:val="00C679A1"/>
-  </w:rsids>
-  <m:mathPr>
-    <m:mathFont m:val="Cambria Math"/>
-    <m:brkBin m:val="before"/>
-    <m:brkBinSub m:val="--"/>
-    <m:smallFrac m:val="0"/>
-    <m:dispDef/>
-    <m:lMargin m:val="0"/>
-    <m:rMargin m:val="0"/>
-    <m:defJc m:val="centerGroup"/>
-    <m:wrapIndent m:val="1440"/>
-    <m:intLim m:val="subSup"/>
-    <m:naryLim m:val="undOvr"/>
-  </m:mathPr>
-  <w:themeFontLang w:val="bg-BG"/>
-  <w:clrSchemeMapping w:bg1="light1" w:t1="dark1" w:bg2="light2" w:t2="dark2" w:accent1="accent1" w:accent2="accent2" w:accent3="accent3" w:accent4="accent4" w:accent5="accent5" w:accent6="accent6" w:hyperlink="hyperlink" w:followedHyperlink="followedHyperlink"/>
-  <w:decimalSymbol w:val=","/>
-  <w:listSeparator w:val=";"/>
-  <w15:chartTrackingRefBased/>
-</w:settings>
-</file>
-
-<file path=word/glossary/styles.xml><?xml version="1.0" encoding="utf-8"?>
-<w:styles xmlns:mc="http://schemas.openxmlformats.org/markup-compatibility/2006" xmlns:r="http://schemas.openxmlformats.org/officeDocument/2006/relationships" xmlns:w="http://schemas.openxmlformats.org/wordprocessingml/2006/main" xmlns:w14="http://schemas.microsoft.com/office/word/2010/wordml" xmlns:w15="http://schemas.microsoft.com/office/word/2012/wordml" xmlns:w16se="http://schemas.microsoft.com/office/word/2015/wordml/symex" mc:Ignorable="w14 w15 w16se">
-  <w:docDefaults>
-    <w:rPrDefault>
-      <w:rPr>
-        <w:rFonts w:asciiTheme="minorHAnsi" w:eastAsiaTheme="minorEastAsia" w:hAnsiTheme="minorHAnsi" w:cstheme="minorBidi"/>
-        <w:sz w:val="22"/>
-        <w:szCs w:val="22"/>
-        <w:lang w:val="bg-BG" w:eastAsia="bg-BG" w:bidi="ar-SA"/>
-      </w:rPr>
-    </w:rPrDefault>
-    <w:pPrDefault>
-      <w:pPr>
-        <w:spacing w:after="160" w:line="259" w:lineRule="auto"/>
-      </w:pPr>
-    </w:pPrDefault>
-  </w:docDefaults>
-  <w:latentStyles w:defLockedState="0" w:defUIPriority="99" w:defSemiHidden="0" w:defUnhideWhenUsed="0" w:defQFormat="0" w:count="374">
-    <w:lsdException w:name="Normal" w:uiPriority="0" w:qFormat="1"/>
-    <w:lsdException w:name="heading 1" w:uiPriority="9" w:qFormat="1"/>
-    <w:lsdException w:name="heading 2" w:semiHidden="1" w:uiPriority="9" w:unhideWhenUsed="1" w:qFormat="1"/>
-    <w:lsdException w:name="heading 3" w:semiHidden="1" w:uiPriority="9" w:unhideWhenUsed="1" w:qFormat="1"/>
-    <w:lsdException w:name="heading 4" w:semiHidden="1" w:uiPriority="9" w:unhideWhenUsed="1" w:qFormat="1"/>
-    <w:lsdException w:name="heading 5" w:semiHidden="1" w:uiPriority="9" w:unhideWhenUsed="1" w:qFormat="1"/>
-    <w:lsdException w:name="heading 6" w:semiHidden="1" w:uiPriority="9" w:unhideWhenUsed="1" w:qFormat="1"/>
-    <w:lsdException w:name="heading 7" w:semiHidden="1" w:uiPriority="9" w:unhideWhenUsed="1" w:qFormat="1"/>
-    <w:lsdException w:name="heading 8" w:semiHidden="1" w:uiPriority="9" w:unhideWhenUsed="1" w:qFormat="1"/>
-    <w:lsdException w:name="heading 9" w:semiHidden="1" w:uiPriority="9" w:unhideWhenUsed="1" w:qFormat="1"/>
-    <w:lsdException w:name="index 1" w:semiHidden="1" w:unhideWhenUsed="1"/>
-    <w:lsdException w:name="index 2" w:semiHidden="1" w:unhideWhenUsed="1"/>
-    <w:lsdException w:name="index 3" w:semiHidden="1" w:unhideWhenUsed="1"/>
-    <w:lsdException w:name="index 4" w:semiHidden="1" w:unhideWhenUsed="1"/>
-    <w:lsdException w:name="index 5" w:semiHidden="1" w:unhideWhenUsed="1"/>
-    <w:lsdException w:name="index 6" w:semiHidden="1" w:unhideWhenUsed="1"/>
-    <w:lsdException w:name="index 7" w:semiHidden="1" w:unhideWhenUsed="1"/>
-    <w:lsdException w:name="index 8" w:semiHidden="1" w:unhideWhenUsed="1"/>
-    <w:lsdException w:name="index 9" w:semiHidden="1" w:unhideWhenUsed="1"/>
-    <w:lsdException w:name="toc 1" w:semiHidden="1" w:uiPriority="39" w:unhideWhenUsed="1"/>
-    <w:lsdException w:name="toc 2" w:semiHidden="1" w:uiPriority="39" w:unhideWhenUsed="1"/>
-    <w:lsdException w:name="toc 3" w:semiHidden="1" w:uiPriority="39" w:unhideWhenUsed="1"/>
-    <w:lsdException w:name="toc 4" w:semiHidden="1" w:uiPriority="39" w:unhideWhenUsed="1"/>
-    <w:lsdException w:name="toc 5" w:semiHidden="1" w:uiPriority="39" w:unhideWhenUsed="1"/>
-    <w:lsdException w:name="toc 6" w:semiHidden="1" w:uiPriority="39" w:unhideWhenUsed="1"/>
-    <w:lsdException w:name="toc 7" w:semiHidden="1" w:uiPriority="39" w:unhideWhenUsed="1"/>
-    <w:lsdException w:name="toc 8" w:semiHidden="1" w:uiPriority="39" w:unhideWhenUsed="1"/>
-    <w:lsdException w:name="toc 9" w:semiHidden="1" w:uiPriority="39" w:unhideWhenUsed="1"/>
-    <w:lsdException w:name="Normal Indent" w:semiHidden="1" w:unhideWhenUsed="1"/>
-    <w:lsdException w:name="footnote text" w:semiHidden="1" w:unhideWhenUsed="1"/>
-    <w:lsdException w:name="annotation text" w:semiHidden="1" w:unhideWhenUsed="1"/>
-    <w:lsdException w:name="header" w:semiHidden="1" w:unhideWhenUsed="1"/>
-    <w:lsdException w:name="footer" w:semiHidden="1" w:unhideWhenUsed="1"/>
-    <w:lsdException w:name="index heading" w:semiHidden="1" w:unhideWhenUsed="1"/>
-    <w:lsdException w:name="caption" w:semiHidden="1" w:uiPriority="35" w:unhideWhenUsed="1" w:qFormat="1"/>
-    <w:lsdException w:name="table of figures" w:semiHidden="1" w:unhideWhenUsed="1"/>
-    <w:lsdException w:name="envelope address" w:semiHidden="1" w:unhideWhenUsed="1"/>
-    <w:lsdException w:name="envelope return" w:semiHidden="1" w:unhideWhenUsed="1"/>
-    <w:lsdException w:name="footnote reference" w:semiHidden="1" w:unhideWhenUsed="1"/>
-    <w:lsdException w:name="annotation reference" w:semiHidden="1" w:unhideWhenUsed="1"/>
-    <w:lsdException w:name="line number" w:semiHidden="1" w:unhideWhenUsed="1"/>
-    <w:lsdException w:name="page number" w:semiHidden="1" w:unhideWhenUsed="1"/>
-    <w:lsdException w:name="endnote reference" w:semiHidden="1" w:unhideWhenUsed="1"/>
-    <w:lsdException w:name="endnote text" w:semiHidden="1" w:unhideWhenUsed="1"/>
-    <w:lsdException w:name="table of authorities" w:semiHidden="1" w:unhideWhenUsed="1"/>
-    <w:lsdException w:name="macro" w:semiHidden="1" w:unhideWhenUsed="1"/>
-    <w:lsdException w:name="toa heading" w:semiHidden="1" w:unhideWhenUsed="1"/>
-    <w:lsdException w:name="List" w:semiHidden="1" w:unhideWhenUsed="1"/>
-    <w:lsdException w:name="List Bullet" w:semiHidden="1" w:unhideWhenUsed="1"/>
-    <w:lsdException w:name="List Number" w:semiHidden="1" w:unhideWhenUsed="1"/>
-    <w:lsdException w:name="List 2" w:semiHidden="1" w:unhideWhenUsed="1"/>
-    <w:lsdException w:name="List 3" w:semiHidden="1" w:unhideWhenUsed="1"/>
-    <w:lsdException w:name="List 4" w:semiHidden="1" w:unhideWhenUsed="1"/>
-    <w:lsdException w:name="List 5" w:semiHidden="1" w:unhideWhenUsed="1"/>
-    <w:lsdException w:name="List Bullet 2" w:semiHidden="1" w:unhideWhenUsed="1"/>
-    <w:lsdException w:name="List Bullet 3" w:semiHidden="1" w:unhideWhenUsed="1"/>
-    <w:lsdException w:name="List Bullet 4" w:semiHidden="1" w:unhideWhenUsed="1"/>
-    <w:lsdException w:name="List Bullet 5" w:semiHidden="1" w:unhideWhenUsed="1"/>
-    <w:lsdException w:name="List Number 2" w:semiHidden="1" w:unhideWhenUsed="1"/>
-    <w:lsdException w:name="List Number 3" w:semiHidden="1" w:unhideWhenUsed="1"/>
-    <w:lsdException w:name="List Number 4" w:semiHidden="1" w:unhideWhenUsed="1"/>
-    <w:lsdException w:name="List Number 5" w:semiHidden="1" w:unhideWhenUsed="1"/>
-    <w:lsdException w:name="Title" w:uiPriority="10" w:qFormat="1"/>
-    <w:lsdException w:name="Closing" w:semiHidden="1" w:unhideWhenUsed="1"/>
-    <w:lsdException w:name="Signature" w:semiHidden="1" w:unhideWhenUsed="1"/>
-    <w:lsdException w:name="Default Paragraph Font" w:semiHidden="1" w:uiPriority="1" w:unhideWhenUsed="1"/>
-    <w:lsdException w:name="Body Text" w:semiHidden="1" w:unhideWhenUsed="1"/>
-    <w:lsdException w:name="Body Text Indent" w:semiHidden="1" w:unhideWhenUsed="1"/>
-    <w:lsdException w:name="List Continue" w:semiHidden="1" w:unhideWhenUsed="1"/>
-    <w:lsdException w:name="List Continue 2" w:semiHidden="1" w:unhideWhenUsed="1"/>
-    <w:lsdException w:name="List Continue 3" w:semiHidden="1" w:unhideWhenUsed="1"/>
-    <w:lsdException w:name="List Continue 4" w:semiHidden="1" w:unhideWhenUsed="1"/>
-    <w:lsdException w:name="List Continue 5" w:semiHidden="1" w:unhideWhenUsed="1"/>
-    <w:lsdException w:name="Message Header" w:semiHidden="1" w:unhideWhenUsed="1"/>
-    <w:lsdException w:name="Subtitle" w:uiPriority="11" w:qFormat="1"/>
-    <w:lsdException w:name="Salutation" w:semiHidden="1" w:unhideWhenUsed="1"/>
-    <w:lsdException w:name="Date" w:semiHidden="1" w:unhideWhenUsed="1"/>
-    <w:lsdException w:name="Body Text First Indent" w:semiHidden="1" w:unhideWhenUsed="1"/>
-    <w:lsdException w:name="Body Text First Indent 2" w:semiHidden="1" w:unhideWhenUsed="1"/>
-    <w:lsdException w:name="Note Heading" w:semiHidden="1" w:unhideWhenUsed="1"/>
-    <w:lsdException w:name="Body Text 2" w:semiHidden="1" w:unhideWhenUsed="1"/>
-    <w:lsdException w:name="Body Text 3" w:semiHidden="1" w:unhideWhenUsed="1"/>
-    <w:lsdException w:name="Body Text Indent 2" w:semiHidden="1" w:unhideWhenUsed="1"/>
-    <w:lsdException w:name="Body Text Indent 3" w:semiHidden="1" w:unhideWhenUsed="1"/>
-    <w:lsdException w:name="Block Text" w:semiHidden="1" w:unhideWhenUsed="1"/>
-    <w:lsdException w:name="Hyperlink" w:semiHidden="1" w:unhideWhenUsed="1"/>
-    <w:lsdException w:name="FollowedHyperlink" w:semiHidden="1" w:unhideWhenUsed="1"/>
-    <w:lsdException w:name="Strong" w:uiPriority="22" w:qFormat="1"/>
-    <w:lsdException w:name="Emphasis" w:uiPriority="20" w:qFormat="1"/>
-    <w:lsdException w:name="Document Map" w:semiHidden="1" w:unhideWhenUsed="1"/>
-    <w:lsdException w:name="Plain Text" w:semiHidden="1" w:unhideWhenUsed="1"/>
-    <w:lsdException w:name="E-mail Signature" w:semiHidden="1" w:unhideWhenUsed="1"/>
-    <w:lsdException w:name="HTML Top of Form" w:semiHidden="1" w:unhideWhenUsed="1"/>
-    <w:lsdException w:name="HTML Bottom of Form" w:semiHidden="1" w:unhideWhenUsed="1"/>
-    <w:lsdException w:name="Normal (Web)" w:semiHidden="1" w:unhideWhenUsed="1"/>
-    <w:lsdException w:name="HTML Acronym" w:semiHidden="1" w:unhideWhenUsed="1"/>
-    <w:lsdException w:name="HTML Address" w:semiHidden="1" w:unhideWhenUsed="1"/>
-    <w:lsdException w:name="HTML Cite" w:semiHidden="1" w:unhideWhenUsed="1"/>
-    <w:lsdException w:name="HTML Code" w:semiHidden="1" w:unhideWhenUsed="1"/>
-    <w:lsdException w:name="HTML Definition" w:semiHidden="1" w:unhideWhenUsed="1"/>
-    <w:lsdException w:name="HTML Keyboard" w:semiHidden="1" w:unhideWhenUsed="1"/>
-    <w:lsdException w:name="HTML Preformatted" w:semiHidden="1" w:unhideWhenUsed="1"/>
-    <w:lsdException w:name="HTML Sample" w:semiHidden="1" w:unhideWhenUsed="1"/>
-    <w:lsdException w:name="HTML Typewriter" w:semiHidden="1" w:unhideWhenUsed="1"/>
-    <w:lsdException w:name="HTML Variable" w:semiHidden="1" w:unhideWhenUsed="1"/>
-    <w:lsdException w:name="Normal Table" w:semiHidden="1" w:unhideWhenUsed="1"/>
-    <w:lsdException w:name="annotation subject" w:semiHidden="1" w:unhideWhenUsed="1"/>
-    <w:lsdException w:name="No List" w:semiHidden="1" w:unhideWhenUsed="1"/>
-    <w:lsdException w:name="Outline List 1" w:semiHidden="1" w:unhideWhenUsed="1"/>
-    <w:lsdException w:name="Outline List 2" w:semiHidden="1" w:unhideWhenUsed="1"/>
-    <w:lsdException w:name="Outline List 3" w:semiHidden="1" w:unhideWhenUsed="1"/>
-    <w:lsdException w:name="Table Simple 1" w:semiHidden="1" w:unhideWhenUsed="1"/>
-    <w:lsdException w:name="Table Simple 2" w:semiHidden="1" w:unhideWhenUsed="1"/>
-    <w:lsdException w:name="Table Simple 3" w:semiHidden="1" w:unhideWhenUsed="1"/>
-    <w:lsdException w:name="Table Classic 1" w:semiHidden="1" w:unhideWhenUsed="1"/>
-    <w:lsdException w:name="Table Classic 2" w:semiHidden="1" w:unhideWhenUsed="1"/>
-    <w:lsdException w:name="Table Classic 3" w:semiHidden="1" w:unhideWhenUsed="1"/>
-    <w:lsdException w:name="Table Classic 4" w:semiHidden="1" w:unhideWhenUsed="1"/>
-    <w:lsdException w:name="Table Colorful 1" w:semiHidden="1" w:unhideWhenUsed="1"/>
-    <w:lsdException w:name="Table Colorful 2" w:semiHidden="1" w:unhideWhenUsed="1"/>
-    <w:lsdException w:name="Table Colorful 3" w:semiHidden="1" w:unhideWhenUsed="1"/>
-    <w:lsdException w:name="Table Columns 1" w:semiHidden="1" w:unhideWhenUsed="1"/>
-    <w:lsdException w:name="Table Columns 2" w:semiHidden="1" w:unhideWhenUsed="1"/>
-    <w:lsdException w:name="Table Columns 3" w:semiHidden="1" w:unhideWhenUsed="1"/>
-    <w:lsdException w:name="Table Columns 4" w:semiHidden="1" w:unhideWhenUsed="1"/>
-    <w:lsdException w:name="Table Columns 5" w:semiHidden="1" w:unhideWhenUsed="1"/>
-    <w:lsdException w:name="Table Grid 1" w:semiHidden="1" w:unhideWhenUsed="1"/>
-    <w:lsdException w:name="Table Grid 2" w:semiHidden="1" w:unhideWhenUsed="1"/>
-    <w:lsdException w:name="Table Grid 3" w:semiHidden="1" w:unhideWhenUsed="1"/>
-    <w:lsdException w:name="Table Grid 4" w:semiHidden="1" w:unhideWhenUsed="1"/>
-    <w:lsdException w:name="Table Grid 5" w:semiHidden="1" w:unhideWhenUsed="1"/>
-    <w:lsdException w:name="Table Grid 6" w:semiHidden="1" w:unhideWhenUsed="1"/>
-    <w:lsdException w:name="Table Grid 7" w:semiHidden="1" w:unhideWhenUsed="1"/>
-    <w:lsdException w:name="Table Grid 8" w:semiHidden="1" w:unhideWhenUsed="1"/>
-    <w:lsdException w:name="Table List 1" w:semiHidden="1" w:unhideWhenUsed="1"/>
-    <w:lsdException w:name="Table List 2" w:semiHidden="1" w:unhideWhenUsed="1"/>
-    <w:lsdException w:name="Table List 3" w:semiHidden="1" w:unhideWhenUsed="1"/>
-    <w:lsdException w:name="Table List 4" w:semiHidden="1" w:unhideWhenUsed="1"/>
-    <w:lsdException w:name="Table List 5" w:semiHidden="1" w:unhideWhenUsed="1"/>
-    <w:lsdException w:name="Table List 6" w:semiHidden="1" w:unhideWhenUsed="1"/>
-    <w:lsdException w:name="Table List 7" w:semiHidden="1" w:unhideWhenUsed="1"/>
-    <w:lsdException w:name="Table List 8" w:semiHidden="1" w:unhideWhenUsed="1"/>
-    <w:lsdException w:name="Table 3D effects 1" w:semiHidden="1" w:unhideWhenUsed="1"/>
-    <w:lsdException w:name="Table 3D effects 2" w:semiHidden="1" w:unhideWhenUsed="1"/>
-    <w:lsdException w:name="Table 3D effects 3" w:semiHidden="1" w:unhideWhenUsed="1"/>
-    <w:lsdException w:name="Table Contemporary" w:semiHidden="1" w:unhideWhenUsed="1"/>
-    <w:lsdException w:name="Table Elegant" w:semiHidden="1" w:unhideWhenUsed="1"/>
-    <w:lsdException w:name="Table Professional" w:semiHidden="1" w:unhideWhenUsed="1"/>
-    <w:lsdException w:name="Table Subtle 1" w:semiHidden="1" w:unhideWhenUsed="1"/>
-    <w:lsdException w:name="Table Subtle 2" w:semiHidden="1" w:unhideWhenUsed="1"/>
-    <w:lsdException w:name="Table Web 1" w:semiHidden="1" w:unhideWhenUsed="1"/>
-    <w:lsdException w:name="Table Web 2" w:semiHidden="1" w:unhideWhenUsed="1"/>
-    <w:lsdException w:name="Table Web 3" w:semiHidden="1" w:unhideWhenUsed="1"/>
-    <w:lsdException w:name="Balloon Text" w:semiHidden="1" w:unhideWhenUsed="1"/>
-    <w:lsdException w:name="Table Grid" w:uiPriority="39"/>
-    <w:lsdException w:name="Table Theme" w:semiHidden="1" w:unhideWhenUsed="1"/>
-    <w:lsdException w:name="Placeholder Text" w:semiHidden="1"/>
-    <w:lsdException w:name="No Spacing" w:uiPriority="1" w:qFormat="1"/>
-    <w:lsdException w:name="Light Shading" w:uiPriority="60"/>
-    <w:lsdException w:name="Light List" w:uiPriority="61"/>
-    <w:lsdException w:name="Light Grid" w:uiPriority="62"/>
-    <w:lsdException w:name="Medium Shading 1" w:uiPriority="63"/>
-    <w:lsdException w:name="Medium Shading 2" w:uiPriority="64"/>
-    <w:lsdException w:name="Medium List 1" w:uiPriority="65"/>
-    <w:lsdException w:name="Medium List 2" w:uiPriority="66"/>
-    <w:lsdException w:name="Medium Grid 1" w:uiPriority="67"/>
-    <w:lsdException w:name="Medium Grid 2" w:uiPriority="68"/>
-    <w:lsdException w:name="Medium Grid 3" w:uiPriority="69"/>
-    <w:lsdException w:name="Dark List" w:uiPriority="70"/>
-    <w:lsdException w:name="Colorful Shading" w:uiPriority="71"/>
-    <w:lsdException w:name="Colorful List" w:uiPriority="72"/>
-    <w:lsdException w:name="Colorful Grid" w:uiPriority="73"/>
-    <w:lsdException w:name="Light Shading Accent 1" w:uiPriority="60"/>
-    <w:lsdException w:name="Light List Accent 1" w:uiPriority="61"/>
-    <w:lsdException w:name="Light Grid Accent 1" w:uiPriority="62"/>
-    <w:lsdException w:name="Medium Shading 1 Accent 1" w:uiPriority="63"/>
-    <w:lsdException w:name="Medium Shading 2 Accent 1" w:uiPriority="64"/>
-    <w:lsdException w:name="Medium List 1 Accent 1" w:uiPriority="65"/>
-    <w:lsdException w:name="Revision" w:semiHidden="1"/>
-    <w:lsdException w:name="List Paragraph" w:uiPriority="34" w:qFormat="1"/>
-    <w:lsdException w:name="Quote" w:uiPriority="29" w:qFormat="1"/>
-    <w:lsdException w:name="Intense Quote" w:uiPriority="30" w:qFormat="1"/>
-    <w:lsdException w:name="Medium List 2 Accent 1" w:uiPriority="66"/>
-    <w:lsdException w:name="Medium Grid 1 Accent 1" w:uiPriority="67"/>
-    <w:lsdException w:name="Medium Grid 2 Accent 1" w:uiPriority="68"/>
-    <w:lsdException w:name="Medium Grid 3 Accent 1" w:uiPriority="69"/>
-    <w:lsdException w:name="Dark List Accent 1" w:uiPriority="70"/>
-    <w:lsdException w:name="Colorful Shading Accent 1" w:uiPriority="71"/>
-    <w:lsdException w:name="Colorful List Accent 1" w:uiPriority="72"/>
-    <w:lsdException w:name="Colorful Grid Accent 1" w:uiPriority="73"/>
-    <w:lsdException w:name="Light Shading Accent 2" w:uiPriority="60"/>
-    <w:lsdException w:name="Light List Accent 2" w:uiPriority="61"/>
-    <w:lsdException w:name="Light Grid Accent 2" w:uiPriority="62"/>
-    <w:lsdException w:name="Medium Shading 1 Accent 2" w:uiPriority="63"/>
-    <w:lsdException w:name="Medium Shading 2 Accent 2" w:uiPriority="64"/>
-    <w:lsdException w:name="Medium List 1 Accent 2" w:uiPriority="65"/>
-    <w:lsdException w:name="Medium List 2 Accent 2" w:uiPriority="66"/>
-    <w:lsdException w:name="Medium Grid 1 Accent 2" w:uiPriority="67"/>
-    <w:lsdException w:name="Medium Grid 2 Accent 2" w:uiPriority="68"/>
-    <w:lsdException w:name="Medium Grid 3 Accent 2" w:uiPriority="69"/>
-    <w:lsdException w:name="Dark List Accent 2" w:uiPriority="70"/>
-    <w:lsdException w:name="Colorful Shading Accent 2" w:uiPriority="71"/>
-    <w:lsdException w:name="Colorful List Accent 2" w:uiPriority="72"/>
-    <w:lsdException w:name="Colorful Grid Accent 2" w:uiPriority="73"/>
-    <w:lsdException w:name="Light Shading Accent 3" w:uiPriority="60"/>
-    <w:lsdException w:name="Light List Accent 3" w:uiPriority="61"/>
-    <w:lsdException w:name="Light Grid Accent 3" w:uiPriority="62"/>
-    <w:lsdException w:name="Medium Shading 1 Accent 3" w:uiPriority="63"/>
-    <w:lsdException w:name="Medium Shading 2 Accent 3" w:uiPriority="64"/>
-    <w:lsdException w:name="Medium List 1 Accent 3" w:uiPriority="65"/>
-    <w:lsdException w:name="Medium List 2 Accent 3" w:uiPriority="66"/>
-    <w:lsdException w:name="Medium Grid 1 Accent 3" w:uiPriority="67"/>
-    <w:lsdException w:name="Medium Grid 2 Accent 3" w:uiPriority="68"/>
-    <w:lsdException w:name="Medium Grid 3 Accent 3" w:uiPriority="69"/>
-    <w:lsdException w:name="Dark List Accent 3" w:uiPriority="70"/>
-    <w:lsdException w:name="Colorful Shading Accent 3" w:uiPriority="71"/>
-    <w:lsdException w:name="Colorful List Accent 3" w:uiPriority="72"/>
-    <w:lsdException w:name="Colorful Grid Accent 3" w:uiPriority="73"/>
-    <w:lsdException w:name="Light Shading Accent 4" w:uiPriority="60"/>
-    <w:lsdException w:name="Light List Accent 4" w:uiPriority="61"/>
-    <w:lsdException w:name="Light Grid Accent 4" w:uiPriority="62"/>
-    <w:lsdException w:name="Medium Shading 1 Accent 4" w:uiPriority="63"/>
-    <w:lsdException w:name="Medium Shading 2 Accent 4" w:uiPriority="64"/>
-    <w:lsdException w:name="Medium List 1 Accent 4" w:uiPriority="65"/>
-    <w:lsdException w:name="Medium List 2 Accent 4" w:uiPriority="66"/>
-    <w:lsdException w:name="Medium Grid 1 Accent 4" w:uiPriority="67"/>
-    <w:lsdException w:name="Medium Grid 2 Accent 4" w:uiPriority="68"/>
-    <w:lsdException w:name="Medium Grid 3 Accent 4" w:uiPriority="69"/>
-    <w:lsdException w:name="Dark List Accent 4" w:uiPriority="70"/>
-    <w:lsdException w:name="Colorful Shading Accent 4" w:uiPriority="71"/>
-    <w:lsdException w:name="Colorful List Accent 4" w:uiPriority="72"/>
-    <w:lsdException w:name="Colorful Grid Accent 4" w:uiPriority="73"/>
-    <w:lsdException w:name="Light Shading Accent 5" w:uiPriority="60"/>
-    <w:lsdException w:name="Light List Accent 5" w:uiPriority="61"/>
-    <w:lsdException w:name="Light Grid Accent 5" w:uiPriority="62"/>
-    <w:lsdException w:name="Medium Shading 1 Accent 5" w:uiPriority="63"/>
-    <w:lsdException w:name="Medium Shading 2 Accent 5" w:uiPriority="64"/>
-    <w:lsdException w:name="Medium List 1 Accent 5" w:uiPriority="65"/>
-    <w:lsdException w:name="Medium List 2 Accent 5" w:uiPriority="66"/>
-    <w:lsdException w:name="Medium Grid 1 Accent 5" w:uiPriority="67"/>
-    <w:lsdException w:name="Medium Grid 2 Accent 5" w:uiPriority="68"/>
-    <w:lsdException w:name="Medium Grid 3 Accent 5" w:uiPriority="69"/>
-    <w:lsdException w:name="Dark List Accent 5" w:uiPriority="70"/>
-    <w:lsdException w:name="Colorful Shading Accent 5" w:uiPriority="71"/>
-    <w:lsdException w:name="Colorful List Accent 5" w:uiPriority="72"/>
-    <w:lsdException w:name="Colorful Grid Accent 5" w:uiPriority="73"/>
-    <w:lsdException w:name="Light Shading Accent 6" w:uiPriority="60"/>
-    <w:lsdException w:name="Light List Accent 6" w:uiPriority="61"/>
-    <w:lsdException w:name="Light Grid Accent 6" w:uiPriority="62"/>
-    <w:lsdException w:name="Medium Shading 1 Accent 6" w:uiPriority="63"/>
-    <w:lsdException w:name="Medium Shading 2 Accent 6" w:uiPriority="64"/>
-    <w:lsdException w:name="Medium List 1 Accent 6" w:uiPriority="65"/>
-    <w:lsdException w:name="Medium List 2 Accent 6" w:uiPriority="66"/>
-    <w:lsdException w:name="Medium Grid 1 Accent 6" w:uiPriority="67"/>
-    <w:lsdException w:name="Medium Grid 2 Accent 6" w:uiPriority="68"/>
-    <w:lsdException w:name="Medium Grid 3 Accent 6" w:uiPriority="69"/>
-    <w:lsdException w:name="Dark List Accent 6" w:uiPriority="70"/>
-    <w:lsdException w:name="Colorful Shading Accent 6" w:uiPriority="71"/>
-    <w:lsdException w:name="Colorful List Accent 6" w:uiPriority="72"/>
-    <w:lsdException w:name="Colorful Grid Accent 6" w:uiPriority="73"/>
-    <w:lsdException w:name="Subtle Emphasis" w:uiPriority="19" w:qFormat="1"/>
-    <w:lsdException w:name="Intense Emphasis" w:uiPriority="21" w:qFormat="1"/>
-    <w:lsdException w:name="Subtle Reference" w:uiPriority="31" w:qFormat="1"/>
-    <w:lsdException w:name="Intense Reference" w:uiPriority="32" w:qFormat="1"/>
-    <w:lsdException w:name="Book Title" w:uiPriority="33" w:qFormat="1"/>
-    <w:lsdException w:name="Bibliography" w:semiHidden="1" w:uiPriority="37" w:unhideWhenUsed="1"/>
-    <w:lsdException w:name="TOC Heading" w:semiHidden="1" w:uiPriority="39" w:unhideWhenUsed="1" w:qFormat="1"/>
-    <w:lsdException w:name="Plain Table 1" w:uiPriority="41"/>
-    <w:lsdException w:name="Plain Table 2" w:uiPriority="42"/>
-    <w:lsdException w:name="Plain Table 3" w:uiPriority="43"/>
-    <w:lsdException w:name="Plain Table 4" w:uiPriority="44"/>
-    <w:lsdException w:name="Plain Table 5" w:uiPriority="45"/>
-    <w:lsdException w:name="Grid Table Light" w:uiPriority="40"/>
-    <w:lsdException w:name="Grid Table 1 Light" w:uiPriority="46"/>
-    <w:lsdException w:name="Grid Table 2" w:uiPriority="47"/>
-    <w:lsdException w:name="Grid Table 3" w:uiPriority="48"/>
-    <w:lsdException w:name="Grid Table 4" w:uiPriority="49"/>
-    <w:lsdException w:name="Grid Table 5 Dark" w:uiPriority="50"/>
-    <w:lsdException w:name="Grid Table 6 Colorful" w:uiPriority="51"/>
-    <w:lsdException w:name="Grid Table 7 Colorful" w:uiPriority="52"/>
-    <w:lsdException w:name="Grid Table 1 Light Accent 1" w:uiPriority="46"/>
-    <w:lsdException w:name="Grid Table 2 Accent 1" w:uiPriority="47"/>
-    <w:lsdException w:name="Grid Table 3 Accent 1" w:uiPriority="48"/>
-    <w:lsdException w:name="Grid Table 4 Accent 1" w:uiPriority="49"/>
-    <w:lsdException w:name="Grid Table 5 Dark Accent 1" w:uiPriority="50"/>
-    <w:lsdException w:name="Grid Table 6 Colorful Accent 1" w:uiPriority="51"/>
-    <w:lsdException w:name="Grid Table 7 Colorful Accent 1" w:uiPriority="52"/>
-    <w:lsdException w:name="Grid Table 1 Light Accent 2" w:uiPriority="46"/>
-    <w:lsdException w:name="Grid Table 2 Accent 2" w:uiPriority="47"/>
-    <w:lsdException w:name="Grid Table 3 Accent 2" w:uiPriority="48"/>
-    <w:lsdException w:name="Grid Table 4 Accent 2" w:uiPriority="49"/>
-    <w:lsdException w:name="Grid Table 5 Dark Accent 2" w:uiPriority="50"/>
-    <w:lsdException w:name="Grid Table 6 Colorful Accent 2" w:uiPriority="51"/>
-    <w:lsdException w:name="Grid Table 7 Colorful Accent 2" w:uiPriority="52"/>
-    <w:lsdException w:name="Grid Table 1 Light Accent 3" w:uiPriority="46"/>
-    <w:lsdException w:name="Grid Table 2 Accent 3" w:uiPriority="47"/>
-    <w:lsdException w:name="Grid Table 3 Accent 3" w:uiPriority="48"/>
-    <w:lsdException w:name="Grid Table 4 Accent 3" w:uiPriority="49"/>
-    <w:lsdException w:name="Grid Table 5 Dark Accent 3" w:uiPriority="50"/>
-    <w:lsdException w:name="Grid Table 6 Colorful Accent 3" w:uiPriority="51"/>
-    <w:lsdException w:name="Grid Table 7 Colorful Accent 3" w:uiPriority="52"/>
-    <w:lsdException w:name="Grid Table 1 Light Accent 4" w:uiPriority="46"/>
-    <w:lsdException w:name="Grid Table 2 Accent 4" w:uiPriority="47"/>
-    <w:lsdException w:name="Grid Table 3 Accent 4" w:uiPriority="48"/>
-    <w:lsdException w:name="Grid Table 4 Accent 4" w:uiPriority="49"/>
-    <w:lsdException w:name="Grid Table 5 Dark Accent 4" w:uiPriority="50"/>
-    <w:lsdException w:name="Grid Table 6 Colorful Accent 4" w:uiPriority="51"/>
-    <w:lsdException w:name="Grid Table 7 Colorful Accent 4" w:uiPriority="52"/>
-    <w:lsdException w:name="Grid Table 1 Light Accent 5" w:uiPriority="46"/>
-    <w:lsdException w:name="Grid Table 2 Accent 5" w:uiPriority="47"/>
-    <w:lsdException w:name="Grid Table 3 Accent 5" w:uiPriority="48"/>
-    <w:lsdException w:name="Grid Table 4 Accent 5" w:uiPriority="49"/>
-    <w:lsdException w:name="Grid Table 5 Dark Accent 5" w:uiPriority="50"/>
-    <w:lsdException w:name="Grid Table 6 Colorful Accent 5" w:uiPriority="51"/>
-    <w:lsdException w:name="Grid Table 7 Colorful Accent 5" w:uiPriority="52"/>
-    <w:lsdException w:name="Grid Table 1 Light Accent 6" w:uiPriority="46"/>
-    <w:lsdException w:name="Grid Table 2 Accent 6" w:uiPriority="47"/>
-    <w:lsdException w:name="Grid Table 3 Accent 6" w:uiPriority="48"/>
-    <w:lsdException w:name="Grid Table 4 Accent 6" w:uiPriority="49"/>
-    <w:lsdException w:name="Grid Table 5 Dark Accent 6" w:uiPriority="50"/>
-    <w:lsdException w:name="Grid Table 6 Colorful Accent 6" w:uiPriority="51"/>
-    <w:lsdException w:name="Grid Table 7 Colorful Accent 6" w:uiPriority="52"/>
-    <w:lsdException w:name="List Table 1 Light" w:uiPriority="46"/>
-    <w:lsdException w:name="List Table 2" w:uiPriority="47"/>
-    <w:lsdException w:name="List Table 3" w:uiPriority="48"/>
-    <w:lsdException w:name="List Table 4" w:uiPriority="49"/>
-    <w:lsdException w:name="List Table 5 Dark" w:uiPriority="50"/>
-    <w:lsdException w:name="List Table 6 Colorful" w:uiPriority="51"/>
-    <w:lsdException w:name="List Table 7 Colorful" w:uiPriority="52"/>
-    <w:lsdException w:name="List Table 1 Light Accent 1" w:uiPriority="46"/>
-    <w:lsdException w:name="List Table 2 Accent 1" w:uiPriority="47"/>
-    <w:lsdException w:name="List Table 3 Accent 1" w:uiPriority="48"/>
-    <w:lsdException w:name="List Table 4 Accent 1" w:uiPriority="49"/>
-    <w:lsdException w:name="List Table 5 Dark Accent 1" w:uiPriority="50"/>
-    <w:lsdException w:name="List Table 6 Colorful Accent 1" w:uiPriority="51"/>
-    <w:lsdException w:name="List Table 7 Colorful Accent 1" w:uiPriority="52"/>
-    <w:lsdException w:name="List Table 1 Light Accent 2" w:uiPriority="46"/>
-    <w:lsdException w:name="List Table 2 Accent 2" w:uiPriority="47"/>
-    <w:lsdException w:name="List Table 3 Accent 2" w:uiPriority="48"/>
-    <w:lsdException w:name="List Table 4 Accent 2" w:uiPriority="49"/>
-    <w:lsdException w:name="List Table 5 Dark Accent 2" w:uiPriority="50"/>
-    <w:lsdException w:name="List Table 6 Colorful Accent 2" w:uiPriority="51"/>
-    <w:lsdException w:name="List Table 7 Colorful Accent 2" w:uiPriority="52"/>
-    <w:lsdException w:name="List Table 1 Light Accent 3" w:uiPriority="46"/>
-    <w:lsdException w:name="List Table 2 Accent 3" w:uiPriority="47"/>
-    <w:lsdException w:name="List Table 3 Accent 3" w:uiPriority="48"/>
-    <w:lsdException w:name="List Table 4 Accent 3" w:uiPriority="49"/>
-    <w:lsdException w:name="List Table 5 Dark Accent 3" w:uiPriority="50"/>
-    <w:lsdException w:name="List Table 6 Colorful Accent 3" w:uiPriority="51"/>
-    <w:lsdException w:name="List Table 7 Colorful Accent 3" w:uiPriority="52"/>
-    <w:lsdException w:name="List Table 1 Light Accent 4" w:uiPriority="46"/>
-    <w:lsdException w:name="List Table 2 Accent 4" w:uiPriority="47"/>
-    <w:lsdException w:name="List Table 3 Accent 4" w:uiPriority="48"/>
-    <w:lsdException w:name="List Table 4 Accent 4" w:uiPriority="49"/>
-    <w:lsdException w:name="List Table 5 Dark Accent 4" w:uiPriority="50"/>
-    <w:lsdException w:name="List Table 6 Colorful Accent 4" w:uiPriority="51"/>
-    <w:lsdException w:name="List Table 7 Colorful Accent 4" w:uiPriority="52"/>
-    <w:lsdException w:name="List Table 1 Light Accent 5" w:uiPriority="46"/>
-    <w:lsdException w:name="List Table 2 Accent 5" w:uiPriority="47"/>
-    <w:lsdException w:name="List Table 3 Accent 5" w:uiPriority="48"/>
-    <w:lsdException w:name="List Table 4 Accent 5" w:uiPriority="49"/>
-    <w:lsdException w:name="List Table 5 Dark Accent 5" w:uiPriority="50"/>
-    <w:lsdException w:name="List Table 6 Colorful Accent 5" w:uiPriority="51"/>
-    <w:lsdException w:name="List Table 7 Colorful Accent 5" w:uiPriority="52"/>
-    <w:lsdException w:name="List Table 1 Light Accent 6" w:uiPriority="46"/>
-    <w:lsdException w:name="List Table 2 Accent 6" w:uiPriority="47"/>
-    <w:lsdException w:name="List Table 3 Accent 6" w:uiPriority="48"/>
-    <w:lsdException w:name="List Table 4 Accent 6" w:uiPriority="49"/>
-    <w:lsdException w:name="List Table 5 Dark Accent 6" w:uiPriority="50"/>
-    <w:lsdException w:name="List Table 6 Colorful Accent 6" w:uiPriority="51"/>
-    <w:lsdException w:name="List Table 7 Colorful Accent 6" w:uiPriority="52"/>
-    <w:lsdException w:name="Mention" w:semiHidden="1" w:unhideWhenUsed="1"/>
-    <w:lsdException w:name="Smart Hyperlink" w:semiHidden="1" w:unhideWhenUsed="1"/>
-    <w:lsdException w:name="Hashtag" w:semiHidden="1" w:unhideWhenUsed="1"/>
-  </w:latentStyles>
-  <w:style w:type="paragraph" w:default="1" w:styleId="Normal">
-    <w:name w:val="Normal"/>
-    <w:qFormat/>
-  </w:style>
-  <w:style w:type="character" w:default="1" w:styleId="DefaultParagraphFont">
-    <w:name w:val="Default Paragraph Font"/>
-    <w:uiPriority w:val="1"/>
-    <w:semiHidden/>
-    <w:unhideWhenUsed/>
-  </w:style>
-  <w:style w:type="table" w:default="1" w:styleId="TableNormal">
-    <w:name w:val="Normal Table"/>
-    <w:uiPriority w:val="99"/>
-    <w:semiHidden/>
-    <w:unhideWhenUsed/>
-    <w:tblPr>
-      <w:tblInd w:w="0" w:type="dxa"/>
-      <w:tblCellMar>
-        <w:top w:w="0" w:type="dxa"/>
-        <w:left w:w="108" w:type="dxa"/>
-        <w:bottom w:w="0" w:type="dxa"/>
-        <w:right w:w="108" w:type="dxa"/>
-      </w:tblCellMar>
-    </w:tblPr>
-  </w:style>
-  <w:style w:type="numbering" w:default="1" w:styleId="NoList">
-    <w:name w:val="No List"/>
-    <w:uiPriority w:val="99"/>
-    <w:semiHidden/>
-    <w:unhideWhenUsed/>
-  </w:style>
-  <w:style w:type="paragraph" w:customStyle="1" w:styleId="1678220E5A984740B31C841A6218DB77">
-    <w:name w:val="1678220E5A984740B31C841A6218DB77"/>
-    <w:rsid w:val="00BA589B"/>
-  </w:style>
-  <w:style w:type="paragraph" w:customStyle="1" w:styleId="B5A81DEAE62141B592CE76278D63F121">
-    <w:name w:val="B5A81DEAE62141B592CE76278D63F121"/>
-    <w:rsid w:val="00BA589B"/>
-  </w:style>
-  <w:style w:type="paragraph" w:customStyle="1" w:styleId="50888AC9ED0B40BBA57B7A13C659D94F">
-    <w:name w:val="50888AC9ED0B40BBA57B7A13C659D94F"/>
-    <w:rsid w:val="00BA589B"/>
-  </w:style>
-</w:styles>
-</file>
-
-<file path=word/glossary/webSettings.xml><?xml version="1.0" encoding="utf-8"?>
-<w:webSettings xmlns:mc="http://schemas.openxmlformats.org/markup-compatibility/2006" xmlns:r="http://schemas.openxmlformats.org/officeDocument/2006/relationships" xmlns:w="http://schemas.openxmlformats.org/wordprocessingml/2006/main" xmlns:w14="http://schemas.microsoft.com/office/word/2010/wordml" xmlns:w15="http://schemas.microsoft.com/office/word/2012/wordml" xmlns:w16se="http://schemas.microsoft.com/office/word/2015/wordml/symex" mc:Ignorable="w14 w15 w16se">
-  <w:optimizeForBrowser/>
-  <w:allowPNG/>
-</w:webSettings>
-</file>
-
 <file path=word/theme/theme1.xml><?xml version="1.0" encoding="utf-8"?>
 <a:theme xmlns:a="http://schemas.openxmlformats.org/drawingml/2006/main" name="Office Theme">
   <a:themeElements>
@@ -6078,7 +6718,7 @@
 </file>
 
 <file path=customXml/itemProps1.xml><?xml version="1.0" encoding="utf-8"?>
-<ds:datastoreItem xmlns:ds="http://schemas.openxmlformats.org/officeDocument/2006/customXml" ds:itemID="{DD959014-83E4-4724-9E84-67F36A56E144}">
+<ds:datastoreItem xmlns:ds="http://schemas.openxmlformats.org/officeDocument/2006/customXml" ds:itemID="{AB9F3F6F-5BB4-49BA-9C2E-7ADB9A5AC357}">
   <ds:schemaRefs>
     <ds:schemaRef ds:uri="http://schemas.openxmlformats.org/officeDocument/2006/bibliography"/>
   </ds:schemaRefs>

</xml_diff>